<commit_message>
Update CSC175 Final Exam Sample.docx
</commit_message>
<xml_diff>
--- a/PPTs/Quiz/CSC175 Final Exam Sample.docx
+++ b/PPTs/Quiz/CSC175 Final Exam Sample.docx
@@ -273,39 +273,7 @@
           <w:sz w:val="20"/>
           <w:szCs w:val="20"/>
         </w:rPr>
-        <w:t xml:space="preserve">Each </w:t>
-      </w:r>
-      <w:proofErr w:type="gramStart"/>
-      <w:r>
-        <w:rPr>
-          <w:sz w:val="20"/>
-          <w:szCs w:val="20"/>
-        </w:rPr>
-        <w:t>multiple choice</w:t>
-      </w:r>
-      <w:proofErr w:type="gramEnd"/>
-      <w:r>
-        <w:rPr>
-          <w:sz w:val="20"/>
-          <w:szCs w:val="20"/>
-        </w:rPr>
-        <w:t xml:space="preserve"> question has exactly one correct choice as </w:t>
-      </w:r>
-      <w:proofErr w:type="gramStart"/>
-      <w:r>
-        <w:rPr>
-          <w:sz w:val="20"/>
-          <w:szCs w:val="20"/>
-        </w:rPr>
-        <w:t>answer</w:t>
-      </w:r>
-      <w:proofErr w:type="gramEnd"/>
-      <w:r>
-        <w:rPr>
-          <w:sz w:val="20"/>
-          <w:szCs w:val="20"/>
-        </w:rPr>
-        <w:t>. If there are multi</w:t>
+        <w:t>Each multiple choice question has exactly one correct choice as answer. If there are multi</w:t>
       </w:r>
       <w:r>
         <w:rPr>
@@ -511,60 +479,38 @@
           <w:szCs w:val="20"/>
           <w:lang w:val="en-SE" w:eastAsia="zh-CN"/>
         </w:rPr>
-        <w:t xml:space="preserve">ANS: 0.096 </w:t>
-      </w:r>
-      <w:proofErr w:type="spellStart"/>
-      <w:r>
+        <w:t>ANS: 0.096 ms</w:t>
+      </w:r>
+    </w:p>
+    <w:p>
+      <w:pPr>
+        <w:pStyle w:val="ListParagraph"/>
+        <w:ind w:left="0"/>
         <w:rPr>
           <w:rFonts w:ascii="Times New Roman" w:hAnsi="Times New Roman"/>
           <w:sz w:val="20"/>
           <w:szCs w:val="20"/>
           <w:lang w:val="en-SE" w:eastAsia="zh-CN"/>
         </w:rPr>
-        <w:t>ms</w:t>
-      </w:r>
-      <w:proofErr w:type="spellEnd"/>
-    </w:p>
-    <w:p>
-      <w:pPr>
-        <w:pStyle w:val="ListParagraph"/>
-        <w:ind w:left="0"/>
+      </w:pPr>
+      <w:r>
+        <w:rPr>
+          <w:rFonts w:ascii="Times New Roman" w:hAnsi="Times New Roman"/>
+          <w:color w:val="2D3B45"/>
+          <w:sz w:val="20"/>
+          <w:szCs w:val="20"/>
+        </w:rPr>
+        <w:t xml:space="preserve">Transmission delay on link 2: </w:t>
+      </w:r>
+      <w:r>
         <w:rPr>
           <w:rFonts w:ascii="Times New Roman" w:hAnsi="Times New Roman"/>
           <w:sz w:val="20"/>
           <w:szCs w:val="20"/>
           <w:lang w:val="en-SE" w:eastAsia="zh-CN"/>
         </w:rPr>
-      </w:pPr>
-      <w:r>
-        <w:rPr>
-          <w:rFonts w:ascii="Times New Roman" w:hAnsi="Times New Roman"/>
-          <w:color w:val="2D3B45"/>
-          <w:sz w:val="20"/>
-          <w:szCs w:val="20"/>
-        </w:rPr>
-        <w:t xml:space="preserve">Transmission delay on link 2: </w:t>
-      </w:r>
-      <w:r>
-        <w:rPr>
-          <w:rFonts w:ascii="Times New Roman" w:hAnsi="Times New Roman"/>
-          <w:sz w:val="20"/>
-          <w:szCs w:val="20"/>
-          <w:lang w:val="en-SE" w:eastAsia="zh-CN"/>
-        </w:rPr>
-        <w:t xml:space="preserve">1200*8 bits / 100*10^6 bps = 0.000096 s = 0.096 </w:t>
-      </w:r>
-      <w:proofErr w:type="spellStart"/>
-      <w:r>
-        <w:rPr>
-          <w:rFonts w:ascii="Times New Roman" w:hAnsi="Times New Roman"/>
-          <w:sz w:val="20"/>
-          <w:szCs w:val="20"/>
-          <w:lang w:val="en-SE" w:eastAsia="zh-CN"/>
-        </w:rPr>
-        <w:t>ms</w:t>
-      </w:r>
-      <w:proofErr w:type="spellEnd"/>
+        <w:t>1200*8 bits / 100*10^6 bps = 0.000096 s = 0.096 ms</w:t>
+      </w:r>
     </w:p>
     <w:p>
       <w:pPr>
@@ -604,25 +550,7 @@
           <w:sz w:val="20"/>
           <w:szCs w:val="20"/>
         </w:rPr>
-        <w:t xml:space="preserve"> Consider the network shown below, with a sending server on the left, sending packets to two different client </w:t>
-      </w:r>
-      <w:proofErr w:type="gramStart"/>
-      <w:r>
-        <w:rPr>
-          <w:color w:val="2D3B45"/>
-          <w:sz w:val="20"/>
-          <w:szCs w:val="20"/>
-        </w:rPr>
-        <w:t>receivers  on</w:t>
-      </w:r>
-      <w:proofErr w:type="gramEnd"/>
-      <w:r>
-        <w:rPr>
-          <w:color w:val="2D3B45"/>
-          <w:sz w:val="20"/>
-          <w:szCs w:val="20"/>
-        </w:rPr>
-        <w:t xml:space="preserve"> the right.  The sender is sending packets to the receivers over separate TCP connections. The links have transmission rates of R</w:t>
+        <w:t> Consider the network shown below, with a sending server on the left, sending packets to two different client receivers  on the right.  The sender is sending packets to the receivers over separate TCP connections. The links have transmission rates of R</w:t>
       </w:r>
       <w:r>
         <w:rPr>
@@ -788,19 +716,20 @@
           <w:szCs w:val="20"/>
           <w:lang w:val="en-SE" w:eastAsia="zh-CN"/>
         </w:rPr>
-        <w:t xml:space="preserve">5 </w:t>
-      </w:r>
-      <w:proofErr w:type="spellStart"/>
-      <w:r>
+        <w:t>5 ms</w:t>
+      </w:r>
+    </w:p>
+    <w:p>
+      <w:pPr>
+        <w:pStyle w:val="ListParagraph"/>
+        <w:ind w:left="0"/>
         <w:rPr>
           <w:rFonts w:ascii="Times New Roman" w:hAnsi="Times New Roman"/>
           <w:sz w:val="20"/>
           <w:szCs w:val="20"/>
           <w:lang w:val="en-SE" w:eastAsia="zh-CN"/>
         </w:rPr>
-        <w:t>ms</w:t>
-      </w:r>
-      <w:proofErr w:type="spellEnd"/>
+      </w:pPr>
     </w:p>
     <w:p>
       <w:pPr>
@@ -825,65 +754,42 @@
           <w:lang w:val="en-SE" w:eastAsia="zh-CN"/>
         </w:rPr>
       </w:pPr>
-    </w:p>
-    <w:p>
-      <w:pPr>
-        <w:pStyle w:val="ListParagraph"/>
-        <w:ind w:left="0"/>
+      <w:r>
+        <w:rPr>
+          <w:rFonts w:ascii="Times New Roman" w:hAnsi="Times New Roman"/>
+          <w:color w:val="2D3B45"/>
+          <w:sz w:val="20"/>
+          <w:szCs w:val="20"/>
+        </w:rPr>
+        <w:t xml:space="preserve">Transmission delay on </w:t>
+      </w:r>
+      <w:r>
+        <w:rPr>
+          <w:rFonts w:ascii="Times New Roman" w:hAnsi="Times New Roman"/>
+          <w:color w:val="2D3B45"/>
+          <w:sz w:val="20"/>
+          <w:szCs w:val="20"/>
+        </w:rPr>
+        <w:t>link with capacity R1</w:t>
+      </w:r>
+      <w:r>
+        <w:rPr>
+          <w:rFonts w:ascii="Times New Roman" w:hAnsi="Times New Roman"/>
+          <w:color w:val="2D3B45"/>
+          <w:sz w:val="20"/>
+          <w:szCs w:val="20"/>
+        </w:rPr>
+        <w:t xml:space="preserve">: </w:t>
+      </w:r>
+      <w:r>
         <w:rPr>
           <w:rFonts w:ascii="Times New Roman" w:hAnsi="Times New Roman"/>
           <w:sz w:val="20"/>
           <w:szCs w:val="20"/>
           <w:lang w:val="en-SE" w:eastAsia="zh-CN"/>
         </w:rPr>
-      </w:pPr>
-      <w:r>
-        <w:rPr>
-          <w:rFonts w:ascii="Times New Roman" w:hAnsi="Times New Roman"/>
-          <w:color w:val="2D3B45"/>
-          <w:sz w:val="20"/>
-          <w:szCs w:val="20"/>
-        </w:rPr>
-        <w:t xml:space="preserve">Transmission delay on </w:t>
-      </w:r>
-      <w:r>
-        <w:rPr>
-          <w:rFonts w:ascii="Times New Roman" w:hAnsi="Times New Roman"/>
-          <w:color w:val="2D3B45"/>
-          <w:sz w:val="20"/>
-          <w:szCs w:val="20"/>
-        </w:rPr>
-        <w:t>link with capacity R1</w:t>
-      </w:r>
-      <w:r>
-        <w:rPr>
-          <w:rFonts w:ascii="Times New Roman" w:hAnsi="Times New Roman"/>
-          <w:color w:val="2D3B45"/>
-          <w:sz w:val="20"/>
-          <w:szCs w:val="20"/>
-        </w:rPr>
-        <w:t xml:space="preserve">: </w:t>
-      </w:r>
-      <w:r>
-        <w:rPr>
-          <w:rFonts w:ascii="Times New Roman" w:hAnsi="Times New Roman"/>
-          <w:sz w:val="20"/>
-          <w:szCs w:val="20"/>
-          <w:lang w:val="en-SE" w:eastAsia="zh-CN"/>
-        </w:rPr>
-        <w:t xml:space="preserve">1*10^6 bits / 200*10^6 bps = 0.005 s = 5 </w:t>
-      </w:r>
-      <w:proofErr w:type="spellStart"/>
-      <w:r>
-        <w:rPr>
-          <w:rFonts w:ascii="Times New Roman" w:hAnsi="Times New Roman"/>
-          <w:sz w:val="20"/>
-          <w:szCs w:val="20"/>
-          <w:lang w:val="en-SE" w:eastAsia="zh-CN"/>
-        </w:rPr>
-        <w:t>ms</w:t>
-      </w:r>
-      <w:proofErr w:type="spellEnd"/>
+        <w:t>1*10^6 bits / 200*10^6 bps = 0.005 s = 5 ms</w:t>
+      </w:r>
     </w:p>
     <w:p>
       <w:pPr>
@@ -944,29 +850,67 @@
           <w:sz w:val="20"/>
           <w:szCs w:val="20"/>
         </w:rPr>
-        <w:t xml:space="preserve">ANS: 47 </w:t>
-      </w:r>
-      <w:proofErr w:type="spellStart"/>
-      <w:r>
-        <w:rPr>
+        <w:t>ANS: 47 ms</w:t>
+      </w:r>
+    </w:p>
+    <w:p>
+      <w:pPr>
+        <w:pStyle w:val="ListParagraph"/>
+        <w:ind w:left="0"/>
+        <w:rPr>
+          <w:rFonts w:ascii="Times New Roman" w:hAnsi="Times New Roman"/>
+          <w:sz w:val="20"/>
+          <w:szCs w:val="20"/>
+          <w:lang w:val="en-SE" w:eastAsia="zh-CN"/>
+        </w:rPr>
+      </w:pPr>
+      <w:r>
+        <w:rPr>
+          <w:rFonts w:ascii="Times New Roman" w:hAnsi="Times New Roman"/>
           <w:color w:val="2D3B45"/>
           <w:sz w:val="20"/>
           <w:szCs w:val="20"/>
         </w:rPr>
-        <w:t>ms</w:t>
-      </w:r>
-      <w:proofErr w:type="spellEnd"/>
-    </w:p>
-    <w:p>
-      <w:pPr>
-        <w:pStyle w:val="ListParagraph"/>
-        <w:ind w:left="0"/>
+        <w:t xml:space="preserve">Transmission delay on </w:t>
+      </w:r>
+      <w:r>
+        <w:rPr>
+          <w:rFonts w:ascii="Times New Roman" w:hAnsi="Times New Roman"/>
+          <w:color w:val="2D3B45"/>
+          <w:sz w:val="20"/>
+          <w:szCs w:val="20"/>
+        </w:rPr>
+        <w:t>link with capacity R1</w:t>
+      </w:r>
+      <w:r>
+        <w:rPr>
+          <w:rFonts w:ascii="Times New Roman" w:hAnsi="Times New Roman"/>
+          <w:color w:val="2D3B45"/>
+          <w:sz w:val="20"/>
+          <w:szCs w:val="20"/>
+        </w:rPr>
+        <w:t xml:space="preserve">: </w:t>
+      </w:r>
+      <w:r>
         <w:rPr>
           <w:rFonts w:ascii="Times New Roman" w:hAnsi="Times New Roman"/>
           <w:sz w:val="20"/>
           <w:szCs w:val="20"/>
           <w:lang w:val="en-SE" w:eastAsia="zh-CN"/>
         </w:rPr>
+        <w:t>1*10^6 bits / 200*10^6 bps = 0.005 s = 5 ms</w:t>
+      </w:r>
+    </w:p>
+    <w:p>
+      <w:pPr>
+        <w:pStyle w:val="ListParagraph"/>
+        <w:ind w:left="0"/>
+        <w:rPr>
+          <w:rFonts w:ascii="Times New Roman" w:hAnsi="Times New Roman"/>
+          <w:sz w:val="20"/>
+          <w:szCs w:val="20"/>
+          <w:lang w:val="en-SE" w:eastAsia="zh-CN"/>
+        </w:rPr>
       </w:pPr>
       <w:r>
         <w:rPr>
@@ -975,6 +919,45 @@
           <w:sz w:val="20"/>
           <w:szCs w:val="20"/>
         </w:rPr>
+        <w:t xml:space="preserve">Propagation delay on </w:t>
+      </w:r>
+      <w:r>
+        <w:rPr>
+          <w:rFonts w:ascii="Times New Roman" w:hAnsi="Times New Roman"/>
+          <w:color w:val="2D3B45"/>
+          <w:sz w:val="20"/>
+          <w:szCs w:val="20"/>
+        </w:rPr>
+        <w:t>link with capacity R1</w:t>
+      </w:r>
+      <w:r>
+        <w:rPr>
+          <w:rFonts w:ascii="Times New Roman" w:hAnsi="Times New Roman"/>
+          <w:color w:val="2D3B45"/>
+          <w:sz w:val="20"/>
+          <w:szCs w:val="20"/>
+        </w:rPr>
+        <w:t>: 1 ms</w:t>
+      </w:r>
+    </w:p>
+    <w:p>
+      <w:pPr>
+        <w:pStyle w:val="ListParagraph"/>
+        <w:ind w:left="0"/>
+        <w:rPr>
+          <w:rFonts w:ascii="Times New Roman" w:hAnsi="Times New Roman"/>
+          <w:sz w:val="20"/>
+          <w:szCs w:val="20"/>
+          <w:lang w:val="en-SE" w:eastAsia="zh-CN"/>
+        </w:rPr>
+      </w:pPr>
+      <w:r>
+        <w:rPr>
+          <w:rFonts w:ascii="Times New Roman" w:hAnsi="Times New Roman"/>
+          <w:color w:val="2D3B45"/>
+          <w:sz w:val="20"/>
+          <w:szCs w:val="20"/>
+        </w:rPr>
         <w:t xml:space="preserve">Transmission delay on </w:t>
       </w:r>
       <w:r>
@@ -984,7 +967,7 @@
           <w:sz w:val="20"/>
           <w:szCs w:val="20"/>
         </w:rPr>
-        <w:t>link with capacity R1</w:t>
+        <w:t>link with capacity R2</w:t>
       </w:r>
       <w:r>
         <w:rPr>
@@ -993,7 +976,7 @@
           <w:sz w:val="20"/>
           <w:szCs w:val="20"/>
         </w:rPr>
-        <w:t xml:space="preserve">: </w:t>
+        <w:t xml:space="preserve"> or R3: </w:t>
       </w:r>
       <w:r>
         <w:rPr>
@@ -1002,19 +985,47 @@
           <w:szCs w:val="20"/>
           <w:lang w:val="en-SE" w:eastAsia="zh-CN"/>
         </w:rPr>
-        <w:t xml:space="preserve">1*10^6 bits / 200*10^6 bps = 0.005 s = 5 </w:t>
-      </w:r>
-      <w:proofErr w:type="spellStart"/>
-      <w:r>
+        <w:t>1*10^6 bits / 25*10^6 bps = 0.04 s = 40 ms</w:t>
+      </w:r>
+    </w:p>
+    <w:p>
+      <w:pPr>
+        <w:pStyle w:val="ListParagraph"/>
+        <w:ind w:left="0"/>
         <w:rPr>
           <w:rFonts w:ascii="Times New Roman" w:hAnsi="Times New Roman"/>
           <w:sz w:val="20"/>
           <w:szCs w:val="20"/>
           <w:lang w:val="en-SE" w:eastAsia="zh-CN"/>
         </w:rPr>
-        <w:t>ms</w:t>
-      </w:r>
-      <w:proofErr w:type="spellEnd"/>
+      </w:pPr>
+      <w:r>
+        <w:rPr>
+          <w:rFonts w:ascii="Times New Roman" w:hAnsi="Times New Roman"/>
+          <w:color w:val="2D3B45"/>
+          <w:sz w:val="20"/>
+          <w:szCs w:val="20"/>
+        </w:rPr>
+        <w:t xml:space="preserve">Propagation delay on </w:t>
+      </w:r>
+      <w:r>
+        <w:rPr>
+          <w:rFonts w:ascii="Times New Roman" w:hAnsi="Times New Roman"/>
+          <w:color w:val="2D3B45"/>
+          <w:sz w:val="20"/>
+          <w:szCs w:val="20"/>
+        </w:rPr>
+        <w:t>link with capacity R2</w:t>
+      </w:r>
+      <w:r>
+        <w:rPr>
+          <w:rFonts w:ascii="Times New Roman" w:hAnsi="Times New Roman"/>
+          <w:color w:val="2D3B45"/>
+          <w:sz w:val="20"/>
+          <w:szCs w:val="20"/>
+        </w:rPr>
+        <w:t>: 1 ms</w:t>
+      </w:r>
     </w:p>
     <w:p>
       <w:pPr>
@@ -1030,182 +1041,12 @@
       <w:r>
         <w:rPr>
           <w:rFonts w:ascii="Times New Roman" w:hAnsi="Times New Roman"/>
-          <w:color w:val="2D3B45"/>
-          <w:sz w:val="20"/>
-          <w:szCs w:val="20"/>
-        </w:rPr>
-        <w:t xml:space="preserve">Propagation delay on </w:t>
-      </w:r>
-      <w:r>
-        <w:rPr>
-          <w:rFonts w:ascii="Times New Roman" w:hAnsi="Times New Roman"/>
-          <w:color w:val="2D3B45"/>
-          <w:sz w:val="20"/>
-          <w:szCs w:val="20"/>
-        </w:rPr>
-        <w:t>link with capacity R1</w:t>
-      </w:r>
-      <w:r>
-        <w:rPr>
-          <w:rFonts w:ascii="Times New Roman" w:hAnsi="Times New Roman"/>
-          <w:color w:val="2D3B45"/>
-          <w:sz w:val="20"/>
-          <w:szCs w:val="20"/>
-        </w:rPr>
-        <w:t xml:space="preserve">: 1 </w:t>
-      </w:r>
-      <w:proofErr w:type="spellStart"/>
-      <w:r>
-        <w:rPr>
-          <w:rFonts w:ascii="Times New Roman" w:hAnsi="Times New Roman"/>
-          <w:color w:val="2D3B45"/>
-          <w:sz w:val="20"/>
-          <w:szCs w:val="20"/>
-        </w:rPr>
-        <w:t>ms</w:t>
-      </w:r>
-      <w:proofErr w:type="spellEnd"/>
-    </w:p>
-    <w:p>
-      <w:pPr>
-        <w:pStyle w:val="ListParagraph"/>
-        <w:ind w:left="0"/>
-        <w:rPr>
-          <w:rFonts w:ascii="Times New Roman" w:hAnsi="Times New Roman"/>
           <w:sz w:val="20"/>
           <w:szCs w:val="20"/>
           <w:lang w:val="en-SE" w:eastAsia="zh-CN"/>
         </w:rPr>
-      </w:pPr>
-      <w:r>
-        <w:rPr>
-          <w:rFonts w:ascii="Times New Roman" w:hAnsi="Times New Roman"/>
-          <w:color w:val="2D3B45"/>
-          <w:sz w:val="20"/>
-          <w:szCs w:val="20"/>
-        </w:rPr>
-        <w:t xml:space="preserve">Transmission delay on </w:t>
-      </w:r>
-      <w:r>
-        <w:rPr>
-          <w:rFonts w:ascii="Times New Roman" w:hAnsi="Times New Roman"/>
-          <w:color w:val="2D3B45"/>
-          <w:sz w:val="20"/>
-          <w:szCs w:val="20"/>
-        </w:rPr>
-        <w:t>link with capacity R2</w:t>
-      </w:r>
-      <w:r>
-        <w:rPr>
-          <w:rFonts w:ascii="Times New Roman" w:hAnsi="Times New Roman"/>
-          <w:color w:val="2D3B45"/>
-          <w:sz w:val="20"/>
-          <w:szCs w:val="20"/>
-        </w:rPr>
-        <w:t xml:space="preserve"> or R3: </w:t>
-      </w:r>
-      <w:r>
-        <w:rPr>
-          <w:rFonts w:ascii="Times New Roman" w:hAnsi="Times New Roman"/>
-          <w:sz w:val="20"/>
-          <w:szCs w:val="20"/>
-          <w:lang w:val="en-SE" w:eastAsia="zh-CN"/>
-        </w:rPr>
-        <w:t xml:space="preserve">1*10^6 bits / 25*10^6 bps = 0.04 s = 40 </w:t>
-      </w:r>
-      <w:proofErr w:type="spellStart"/>
-      <w:r>
-        <w:rPr>
-          <w:rFonts w:ascii="Times New Roman" w:hAnsi="Times New Roman"/>
-          <w:sz w:val="20"/>
-          <w:szCs w:val="20"/>
-          <w:lang w:val="en-SE" w:eastAsia="zh-CN"/>
-        </w:rPr>
-        <w:t>ms</w:t>
-      </w:r>
-      <w:proofErr w:type="spellEnd"/>
-    </w:p>
-    <w:p>
-      <w:pPr>
-        <w:pStyle w:val="ListParagraph"/>
-        <w:ind w:left="0"/>
-        <w:rPr>
-          <w:rFonts w:ascii="Times New Roman" w:hAnsi="Times New Roman"/>
-          <w:sz w:val="20"/>
-          <w:szCs w:val="20"/>
-          <w:lang w:val="en-SE" w:eastAsia="zh-CN"/>
-        </w:rPr>
-      </w:pPr>
-      <w:r>
-        <w:rPr>
-          <w:rFonts w:ascii="Times New Roman" w:hAnsi="Times New Roman"/>
-          <w:color w:val="2D3B45"/>
-          <w:sz w:val="20"/>
-          <w:szCs w:val="20"/>
-        </w:rPr>
-        <w:t xml:space="preserve">Propagation delay on </w:t>
-      </w:r>
-      <w:r>
-        <w:rPr>
-          <w:rFonts w:ascii="Times New Roman" w:hAnsi="Times New Roman"/>
-          <w:color w:val="2D3B45"/>
-          <w:sz w:val="20"/>
-          <w:szCs w:val="20"/>
-        </w:rPr>
-        <w:t>link with capacity R2</w:t>
-      </w:r>
-      <w:r>
-        <w:rPr>
-          <w:rFonts w:ascii="Times New Roman" w:hAnsi="Times New Roman"/>
-          <w:color w:val="2D3B45"/>
-          <w:sz w:val="20"/>
-          <w:szCs w:val="20"/>
-        </w:rPr>
-        <w:t xml:space="preserve">: 1 </w:t>
-      </w:r>
-      <w:proofErr w:type="spellStart"/>
-      <w:r>
-        <w:rPr>
-          <w:rFonts w:ascii="Times New Roman" w:hAnsi="Times New Roman"/>
-          <w:color w:val="2D3B45"/>
-          <w:sz w:val="20"/>
-          <w:szCs w:val="20"/>
-        </w:rPr>
-        <w:t>ms</w:t>
-      </w:r>
-      <w:proofErr w:type="spellEnd"/>
-    </w:p>
-    <w:p>
-      <w:pPr>
-        <w:pStyle w:val="ListParagraph"/>
-        <w:ind w:left="0"/>
-        <w:rPr>
-          <w:rFonts w:ascii="Times New Roman" w:hAnsi="Times New Roman"/>
-          <w:sz w:val="20"/>
-          <w:szCs w:val="20"/>
-          <w:lang w:val="en-SE" w:eastAsia="zh-CN"/>
-        </w:rPr>
-      </w:pPr>
-      <w:r>
-        <w:rPr>
-          <w:rFonts w:ascii="Times New Roman" w:hAnsi="Times New Roman"/>
-          <w:sz w:val="20"/>
-          <w:szCs w:val="20"/>
-          <w:lang w:val="en-SE" w:eastAsia="zh-CN"/>
-        </w:rPr>
-        <w:t xml:space="preserve">Total = 5+1+40+1=47 </w:t>
-      </w:r>
-      <w:proofErr w:type="spellStart"/>
-      <w:r>
-        <w:rPr>
-          <w:rFonts w:ascii="Times New Roman" w:hAnsi="Times New Roman"/>
-          <w:sz w:val="20"/>
-          <w:szCs w:val="20"/>
-          <w:lang w:val="en-SE" w:eastAsia="zh-CN"/>
-        </w:rPr>
-        <w:t>ms</w:t>
-      </w:r>
-      <w:proofErr w:type="spellEnd"/>
+        <w:t>Total = 5+1+40+1=47 ms</w:t>
+      </w:r>
     </w:p>
     <w:p>
       <w:pPr>
@@ -1262,25 +1103,7 @@
           <w:sz w:val="20"/>
           <w:szCs w:val="20"/>
         </w:rPr>
-        <w:t xml:space="preserve"> is </w:t>
-      </w:r>
-      <w:proofErr w:type="gramStart"/>
-      <w:r>
-        <w:rPr>
-          <w:color w:val="2D3B45"/>
-          <w:sz w:val="20"/>
-          <w:szCs w:val="20"/>
-        </w:rPr>
-        <w:t>fairly shared</w:t>
-      </w:r>
-      <w:proofErr w:type="gramEnd"/>
-      <w:r>
-        <w:rPr>
-          <w:color w:val="2D3B45"/>
-          <w:sz w:val="20"/>
-          <w:szCs w:val="20"/>
-        </w:rPr>
-        <w:t xml:space="preserve"> (as we've seen is done via TCP) between the two sessions. What is the maximum end-to-end throughput achieved by </w:t>
+        <w:t> is fairly shared (as we've seen is done via TCP) between the two sessions. What is the maximum end-to-end throughput achieved by </w:t>
       </w:r>
       <w:r>
         <w:rPr>
@@ -1532,7 +1355,6 @@
         </w:rPr>
         <w:t>each </w:t>
       </w:r>
-      <w:proofErr w:type="gramStart"/>
       <w:r>
         <w:rPr>
           <w:color w:val="2D3B45"/>
@@ -1540,17 +1362,7 @@
           <w:szCs w:val="20"/>
           <w:shd w:val="clear" w:color="auto" w:fill="FFFFFF"/>
         </w:rPr>
-        <w:t>session,  assuming</w:t>
-      </w:r>
-      <w:proofErr w:type="gramEnd"/>
-      <w:r>
-        <w:rPr>
-          <w:color w:val="2D3B45"/>
-          <w:sz w:val="20"/>
-          <w:szCs w:val="20"/>
-          <w:shd w:val="clear" w:color="auto" w:fill="FFFFFF"/>
-        </w:rPr>
-        <w:t xml:space="preserve"> the sender is sending to receivers at the maximum rate possible?</w:t>
+        <w:t>session,  assuming the sender is sending to receivers at the maximum rate possible?</w:t>
       </w:r>
     </w:p>
     <w:p>
@@ -2549,47 +2361,7 @@
           <w:szCs w:val="20"/>
           <w:lang w:eastAsia="zh-CN"/>
         </w:rPr>
-        <w:t xml:space="preserve">Consider the figure below in which a TCP sender and receiver communicate over a connection in which the sender-&gt;receiver segments may be lost. The TCP sender sends an initial window of 5 segments. Suppose the initial value of the sender-&gt;receiver sequence number is 397 and the first 5 segments each contain 296 bytes. The delay between the sender and receiver is </w:t>
-      </w:r>
-      <w:proofErr w:type="gramStart"/>
-      <w:r>
-        <w:rPr>
-          <w:rFonts w:ascii="Times New Roman" w:hAnsi="Times New Roman"/>
-          <w:sz w:val="20"/>
-          <w:szCs w:val="20"/>
-          <w:lang w:eastAsia="zh-CN"/>
-        </w:rPr>
-        <w:t>7 time</w:t>
-      </w:r>
-      <w:proofErr w:type="gramEnd"/>
-      <w:r>
-        <w:rPr>
-          <w:rFonts w:ascii="Times New Roman" w:hAnsi="Times New Roman"/>
-          <w:sz w:val="20"/>
-          <w:szCs w:val="20"/>
-          <w:lang w:eastAsia="zh-CN"/>
-        </w:rPr>
-        <w:t xml:space="preserve"> units, and so the first segment arrives at the receiver at t=8. As shown in the figure below, 2 of the 5 </w:t>
-      </w:r>
-      <w:proofErr w:type="gramStart"/>
-      <w:r>
-        <w:rPr>
-          <w:rFonts w:ascii="Times New Roman" w:hAnsi="Times New Roman"/>
-          <w:sz w:val="20"/>
-          <w:szCs w:val="20"/>
-          <w:lang w:eastAsia="zh-CN"/>
-        </w:rPr>
-        <w:t>segment</w:t>
-      </w:r>
-      <w:proofErr w:type="gramEnd"/>
-      <w:r>
-        <w:rPr>
-          <w:rFonts w:ascii="Times New Roman" w:hAnsi="Times New Roman"/>
-          <w:sz w:val="20"/>
-          <w:szCs w:val="20"/>
-          <w:lang w:eastAsia="zh-CN"/>
-        </w:rPr>
-        <w:t xml:space="preserve">(s) are lost between the segment and receiver. </w:t>
+        <w:t xml:space="preserve">Consider the figure below in which a TCP sender and receiver communicate over a connection in which the sender-&gt;receiver segments may be lost. The TCP sender sends an initial window of 5 segments. Suppose the initial value of the sender-&gt;receiver sequence number is 397 and the first 5 segments each contain 296 bytes. The delay between the sender and receiver is 7 time units, and so the first segment arrives at the receiver at t=8. As shown in the figure below, 2 of the 5 segment(s) are lost between the segment and receiver. </w:t>
       </w:r>
     </w:p>
     <w:p>
@@ -2690,38 +2462,7 @@
           <w:szCs w:val="20"/>
           <w:lang w:eastAsia="zh-CN"/>
         </w:rPr>
-        <w:t xml:space="preserve">a) Give the sequence numbers associated with each of the 5 segments sent by the sender. Format your answer as: </w:t>
-      </w:r>
-      <w:proofErr w:type="spellStart"/>
-      <w:proofErr w:type="gramStart"/>
-      <w:r>
-        <w:rPr>
-          <w:rFonts w:ascii="Times New Roman" w:hAnsi="Times New Roman"/>
-          <w:sz w:val="20"/>
-          <w:szCs w:val="20"/>
-          <w:lang w:eastAsia="zh-CN"/>
-        </w:rPr>
-        <w:t>a,b</w:t>
-      </w:r>
-      <w:proofErr w:type="gramEnd"/>
-      <w:r>
-        <w:rPr>
-          <w:rFonts w:ascii="Times New Roman" w:hAnsi="Times New Roman"/>
-          <w:sz w:val="20"/>
-          <w:szCs w:val="20"/>
-          <w:lang w:eastAsia="zh-CN"/>
-        </w:rPr>
-        <w:t>,c</w:t>
-      </w:r>
-      <w:proofErr w:type="spellEnd"/>
-      <w:r>
-        <w:rPr>
-          <w:rFonts w:ascii="Times New Roman" w:hAnsi="Times New Roman"/>
-          <w:sz w:val="20"/>
-          <w:szCs w:val="20"/>
-          <w:lang w:eastAsia="zh-CN"/>
-        </w:rPr>
-        <w:t>,... (Hint: Sequence numbers are equal to the sum of the previous bytes sent and the old sequence number)</w:t>
+        <w:t>a) Give the sequence numbers associated with each of the 5 segments sent by the sender. Format your answer as: a,b,c,... (Hint: Sequence numbers are equal to the sum of the previous bytes sent and the old sequence number)</w:t>
       </w:r>
     </w:p>
     <w:p>
@@ -2775,79 +2516,28 @@
           <w:szCs w:val="20"/>
           <w:lang w:eastAsia="zh-CN"/>
         </w:rPr>
-        <w:t xml:space="preserve">b) Give the ACK numbers the receiver sends in response to each of the segments. If a segment never arrives use 'x' to denote it, and format your answer as: </w:t>
-      </w:r>
-      <w:proofErr w:type="spellStart"/>
-      <w:proofErr w:type="gramStart"/>
-      <w:r>
-        <w:rPr>
-          <w:rFonts w:ascii="Times New Roman" w:hAnsi="Times New Roman"/>
-          <w:sz w:val="20"/>
-          <w:szCs w:val="20"/>
-          <w:lang w:eastAsia="zh-CN"/>
-        </w:rPr>
-        <w:t>a,b</w:t>
-      </w:r>
-      <w:proofErr w:type="gramEnd"/>
-      <w:r>
-        <w:rPr>
-          <w:rFonts w:ascii="Times New Roman" w:hAnsi="Times New Roman"/>
-          <w:sz w:val="20"/>
-          <w:szCs w:val="20"/>
-          <w:lang w:eastAsia="zh-CN"/>
-        </w:rPr>
-        <w:t>,c</w:t>
-      </w:r>
-      <w:proofErr w:type="spellEnd"/>
-      <w:r>
-        <w:rPr>
-          <w:rFonts w:ascii="Times New Roman" w:hAnsi="Times New Roman"/>
-          <w:sz w:val="20"/>
-          <w:szCs w:val="20"/>
-          <w:lang w:eastAsia="zh-CN"/>
-        </w:rPr>
-        <w:t>,... (Hint: ACKs cumulatively add the bytes received to the sequence number.)</w:t>
-      </w:r>
-    </w:p>
-    <w:p>
-      <w:pPr>
-        <w:pStyle w:val="ListParagraph"/>
-        <w:ind w:left="0"/>
-        <w:rPr>
-          <w:rFonts w:ascii="Times New Roman" w:hAnsi="Times New Roman"/>
-          <w:sz w:val="20"/>
-          <w:szCs w:val="20"/>
-          <w:lang w:eastAsia="zh-CN"/>
-        </w:rPr>
-      </w:pPr>
-      <w:r>
-        <w:rPr>
-          <w:rFonts w:ascii="Times New Roman" w:hAnsi="Times New Roman"/>
-          <w:sz w:val="20"/>
-          <w:szCs w:val="20"/>
-          <w:lang w:eastAsia="zh-CN"/>
-        </w:rPr>
-        <w:t xml:space="preserve">ANS: </w:t>
-      </w:r>
-      <w:proofErr w:type="gramStart"/>
-      <w:r>
-        <w:rPr>
-          <w:rFonts w:ascii="Times New Roman" w:hAnsi="Times New Roman"/>
-          <w:sz w:val="20"/>
-          <w:szCs w:val="20"/>
-          <w:lang w:eastAsia="zh-CN"/>
-        </w:rPr>
-        <w:t>693,989,x</w:t>
-      </w:r>
-      <w:proofErr w:type="gramEnd"/>
-      <w:r>
-        <w:rPr>
-          <w:rFonts w:ascii="Times New Roman" w:hAnsi="Times New Roman"/>
-          <w:sz w:val="20"/>
-          <w:szCs w:val="20"/>
-          <w:lang w:eastAsia="zh-CN"/>
-        </w:rPr>
-        <w:t>,x, 989</w:t>
+        <w:t>b) Give the ACK numbers the receiver sends in response to each of the segments. If a segment never arrives use 'x' to denote it, and format your answer as: a,b,c,... (Hint: ACKs cumulatively add the bytes received to the sequence number.)</w:t>
+      </w:r>
+    </w:p>
+    <w:p>
+      <w:pPr>
+        <w:pStyle w:val="ListParagraph"/>
+        <w:ind w:left="0"/>
+        <w:rPr>
+          <w:rFonts w:ascii="Times New Roman" w:hAnsi="Times New Roman"/>
+          <w:sz w:val="20"/>
+          <w:szCs w:val="20"/>
+          <w:lang w:eastAsia="zh-CN"/>
+        </w:rPr>
+      </w:pPr>
+      <w:r>
+        <w:rPr>
+          <w:rFonts w:ascii="Times New Roman" w:hAnsi="Times New Roman"/>
+          <w:sz w:val="20"/>
+          <w:szCs w:val="20"/>
+          <w:lang w:eastAsia="zh-CN"/>
+        </w:rPr>
+        <w:t>ANS: 693,989,x,x, 989</w:t>
       </w:r>
     </w:p>
     <w:p>
@@ -2902,67 +2592,7 @@
           <w:lang w:eastAsia="zh-CN"/>
         </w:rPr>
         <w:lastRenderedPageBreak/>
-        <w:t xml:space="preserve">Consider the pattern of red and green packet arrivals to a </w:t>
-      </w:r>
-      <w:proofErr w:type="gramStart"/>
-      <w:r>
-        <w:rPr>
-          <w:rFonts w:ascii="Times New Roman" w:hAnsi="Times New Roman"/>
-          <w:sz w:val="20"/>
-          <w:szCs w:val="20"/>
-          <w:lang w:eastAsia="zh-CN"/>
-        </w:rPr>
-        <w:t>router’s output</w:t>
-      </w:r>
-      <w:proofErr w:type="gramEnd"/>
-      <w:r>
-        <w:rPr>
-          <w:rFonts w:ascii="Times New Roman" w:hAnsi="Times New Roman"/>
-          <w:sz w:val="20"/>
-          <w:szCs w:val="20"/>
-          <w:lang w:eastAsia="zh-CN"/>
-        </w:rPr>
-        <w:t xml:space="preserve"> port queue, shown below. Suppose each packet takes one time slot to be </w:t>
-      </w:r>
-      <w:proofErr w:type="gramStart"/>
-      <w:r>
-        <w:rPr>
-          <w:rFonts w:ascii="Times New Roman" w:hAnsi="Times New Roman"/>
-          <w:sz w:val="20"/>
-          <w:szCs w:val="20"/>
-          <w:lang w:eastAsia="zh-CN"/>
-        </w:rPr>
-        <w:t>transmitted, and</w:t>
-      </w:r>
-      <w:proofErr w:type="gramEnd"/>
-      <w:r>
-        <w:rPr>
-          <w:rFonts w:ascii="Times New Roman" w:hAnsi="Times New Roman"/>
-          <w:sz w:val="20"/>
-          <w:szCs w:val="20"/>
-          <w:lang w:eastAsia="zh-CN"/>
-        </w:rPr>
-        <w:t xml:space="preserve"> can only begin transmission at the beginning of a time slot after its arrival.  Give your answer as 7 ordered digits (each corresponding to the packet number of a departing packet), with a single space between each digit, and no </w:t>
-      </w:r>
-      <w:proofErr w:type="gramStart"/>
-      <w:r>
-        <w:rPr>
-          <w:rFonts w:ascii="Times New Roman" w:hAnsi="Times New Roman"/>
-          <w:sz w:val="20"/>
-          <w:szCs w:val="20"/>
-          <w:lang w:eastAsia="zh-CN"/>
-        </w:rPr>
-        <w:t>spaces</w:t>
-      </w:r>
-      <w:proofErr w:type="gramEnd"/>
-      <w:r>
-        <w:rPr>
-          <w:rFonts w:ascii="Times New Roman" w:hAnsi="Times New Roman"/>
-          <w:sz w:val="20"/>
-          <w:szCs w:val="20"/>
-          <w:lang w:eastAsia="zh-CN"/>
-        </w:rPr>
-        <w:t xml:space="preserve"> before the first or after the last digit, e.g., in a form like 7 6 5 4 3 2 1.</w:t>
+        <w:t>Consider the pattern of red and green packet arrivals to a router’s output port queue, shown below. Suppose each packet takes one time slot to be transmitted, and can only begin transmission at the beginning of a time slot after its arrival.  Give your answer as 7 ordered digits (each corresponding to the packet number of a departing packet), with a single space between each digit, and no spaces before the first or after the last digit, e.g., in a form like 7 6 5 4 3 2 1.</w:t>
       </w:r>
     </w:p>
     <w:p>
@@ -3629,27 +3259,7 @@
           <w:szCs w:val="20"/>
           <w:lang w:eastAsia="zh-CN"/>
         </w:rPr>
-        <w:t xml:space="preserve">d) How many bits in the host address are needed to be able to address </w:t>
-      </w:r>
-      <w:proofErr w:type="gramStart"/>
-      <w:r>
-        <w:rPr>
-          <w:rFonts w:ascii="Times New Roman" w:hAnsi="Times New Roman"/>
-          <w:sz w:val="20"/>
-          <w:szCs w:val="20"/>
-          <w:lang w:eastAsia="zh-CN"/>
-        </w:rPr>
-        <w:t>all of</w:t>
-      </w:r>
-      <w:proofErr w:type="gramEnd"/>
-      <w:r>
-        <w:rPr>
-          <w:rFonts w:ascii="Times New Roman" w:hAnsi="Times New Roman"/>
-          <w:sz w:val="20"/>
-          <w:szCs w:val="20"/>
-          <w:lang w:eastAsia="zh-CN"/>
-        </w:rPr>
-        <w:t xml:space="preserve"> the host in a subnet with 200 hosts?</w:t>
+        <w:t>d) How many bits in the host address are needed to be able to address all of the host in a subnet with 200 hosts?</w:t>
       </w:r>
     </w:p>
     <w:p>
@@ -3763,27 +3373,7 @@
           <w:szCs w:val="20"/>
           <w:lang w:eastAsia="zh-CN"/>
         </w:rPr>
-        <w:t xml:space="preserve">c) In 223.1.3/28 Network, </w:t>
-      </w:r>
-      <w:proofErr w:type="gramStart"/>
-      <w:r>
-        <w:rPr>
-          <w:rFonts w:ascii="Times New Roman" w:hAnsi="Times New Roman"/>
-          <w:sz w:val="20"/>
-          <w:szCs w:val="20"/>
-          <w:lang w:eastAsia="zh-CN"/>
-        </w:rPr>
-        <w:t>since</w:t>
-      </w:r>
-      <w:proofErr w:type="gramEnd"/>
-      <w:r>
-        <w:rPr>
-          <w:rFonts w:ascii="Times New Roman" w:hAnsi="Times New Roman"/>
-          <w:sz w:val="20"/>
-          <w:szCs w:val="20"/>
-          <w:lang w:eastAsia="zh-CN"/>
-        </w:rPr>
-        <w:t xml:space="preserve"> 32-28=4 bits for host address, hence maximum # of Interfaces = 2^4=16, ranging from 0 to 15. Hence</w:t>
+        <w:t>c) In 223.1.3/28 Network, since 32-28=4 bits for host address, hence maximum # of Interfaces = 2^4=16, ranging from 0 to 15. Hence</w:t>
       </w:r>
     </w:p>
     <w:p>
@@ -3920,6 +3510,7 @@
           <w:lang w:eastAsia="zh-CN"/>
         </w:rPr>
       </w:pPr>
+      <w:bookmarkStart w:id="1" w:name="_Hlk184808053"/>
       <w:r>
         <w:rPr>
           <w:rFonts w:ascii="Times New Roman" w:hAnsi="Times New Roman"/>
@@ -3963,56 +3554,16 @@
           <w:szCs w:val="20"/>
           <w:lang w:eastAsia="zh-CN"/>
         </w:rPr>
-        <w:t xml:space="preserve">Consider the following </w:t>
-      </w:r>
-      <w:proofErr w:type="spellStart"/>
-      <w:r>
-        <w:rPr>
-          <w:rFonts w:ascii="Times New Roman" w:hAnsi="Times New Roman"/>
-          <w:sz w:val="20"/>
-          <w:szCs w:val="20"/>
-          <w:lang w:eastAsia="zh-CN"/>
-        </w:rPr>
-        <w:t>ujdirected</w:t>
-      </w:r>
-      <w:proofErr w:type="spellEnd"/>
-      <w:r>
-        <w:rPr>
-          <w:rFonts w:ascii="Times New Roman" w:hAnsi="Times New Roman"/>
-          <w:sz w:val="20"/>
-          <w:szCs w:val="20"/>
-          <w:lang w:eastAsia="zh-CN"/>
-        </w:rPr>
-        <w:t xml:space="preserve"> graph. </w:t>
-      </w:r>
-      <w:r>
-        <w:rPr>
-          <w:rFonts w:ascii="Times New Roman" w:hAnsi="Times New Roman"/>
-          <w:sz w:val="20"/>
-          <w:szCs w:val="20"/>
-          <w:lang w:eastAsia="zh-CN"/>
-        </w:rPr>
-        <w:t xml:space="preserve">Use Dijkstra’s algorithm to find </w:t>
-      </w:r>
-      <w:proofErr w:type="gramStart"/>
-      <w:r>
-        <w:rPr>
-          <w:rFonts w:ascii="Times New Roman" w:hAnsi="Times New Roman"/>
-          <w:sz w:val="20"/>
-          <w:szCs w:val="20"/>
-          <w:lang w:eastAsia="zh-CN"/>
-        </w:rPr>
-        <w:t>shortest</w:t>
-      </w:r>
-      <w:proofErr w:type="gramEnd"/>
-      <w:r>
-        <w:rPr>
-          <w:rFonts w:ascii="Times New Roman" w:hAnsi="Times New Roman"/>
-          <w:sz w:val="20"/>
-          <w:szCs w:val="20"/>
-          <w:lang w:eastAsia="zh-CN"/>
-        </w:rPr>
-        <w:t xml:space="preserve"> path</w:t>
+        <w:t xml:space="preserve">Consider the following ujdirected graph. </w:t>
+      </w:r>
+      <w:r>
+        <w:rPr>
+          <w:rFonts w:ascii="Times New Roman" w:hAnsi="Times New Roman"/>
+          <w:sz w:val="20"/>
+          <w:szCs w:val="20"/>
+          <w:lang w:eastAsia="zh-CN"/>
+        </w:rPr>
+        <w:t>Use Dijkstra’s algorithm to find shortest path</w:t>
       </w:r>
       <w:r>
         <w:rPr>
@@ -4030,7 +3581,7 @@
           <w:szCs w:val="20"/>
           <w:lang w:eastAsia="zh-CN"/>
         </w:rPr>
-        <w:t xml:space="preserve"> starting from source vertex 1 for the following undirected graph. SD: Shortest Distance. PN: Previous Node</w:t>
+        <w:t xml:space="preserve"> starting from source vertex 1. SD: Shortest Distance. PN: Previous Node</w:t>
       </w:r>
     </w:p>
     <w:p>
@@ -4292,27 +3843,7 @@
           <w:szCs w:val="20"/>
           <w:lang w:eastAsia="zh-CN"/>
         </w:rPr>
-        <w:t xml:space="preserve">Chap. 5.0. Consider the following directed graph. Use Dijkstra’s algorithm to find </w:t>
-      </w:r>
-      <w:proofErr w:type="gramStart"/>
-      <w:r>
-        <w:rPr>
-          <w:rFonts w:ascii="Times New Roman" w:hAnsi="Times New Roman"/>
-          <w:sz w:val="20"/>
-          <w:szCs w:val="20"/>
-          <w:lang w:eastAsia="zh-CN"/>
-        </w:rPr>
-        <w:t>shortest</w:t>
-      </w:r>
-      <w:proofErr w:type="gramEnd"/>
-      <w:r>
-        <w:rPr>
-          <w:rFonts w:ascii="Times New Roman" w:hAnsi="Times New Roman"/>
-          <w:sz w:val="20"/>
-          <w:szCs w:val="20"/>
-          <w:lang w:eastAsia="zh-CN"/>
-        </w:rPr>
-        <w:t xml:space="preserve"> paths starting from source vertex 1 for the following undirected graph. SD: Shortest Distance. PN: Previous Node</w:t>
+        <w:t>Chap. 5.0. Consider the following directed graph. Use Dijkstra’s algorithm to find shortest paths starting from source vertex 1. SD: Shortest Distance. PN: Previous Node</w:t>
       </w:r>
     </w:p>
     <w:p>
@@ -4335,10 +3866,10 @@
           <w:lang w:eastAsia="zh-CN"/>
         </w:rPr>
         <w:drawing>
-          <wp:inline distT="0" distB="0" distL="0" distR="0" wp14:anchorId="5C33933E" wp14:editId="2AA5B695">
-            <wp:extent cx="1112520" cy="964867"/>
+          <wp:inline distT="0" distB="0" distL="0" distR="0" wp14:anchorId="5C33933E" wp14:editId="08C8C258">
+            <wp:extent cx="1110362" cy="964867"/>
             <wp:effectExtent l="0" t="0" r="0" b="0"/>
-            <wp:docPr id="1257503442" name="Picture 26" descr="A black background with white circles with black numbers&#10;&#10;Description automatically generated"/>
+            <wp:docPr id="1257503442" name="Picture 26"/>
             <wp:cNvGraphicFramePr>
               <a:graphicFrameLocks xmlns:a="http://schemas.openxmlformats.org/drawingml/2006/main" noChangeAspect="1"/>
             </wp:cNvGraphicFramePr>
@@ -4346,20 +3877,19 @@
               <a:graphicData uri="http://schemas.openxmlformats.org/drawingml/2006/picture">
                 <pic:pic xmlns:pic="http://schemas.openxmlformats.org/drawingml/2006/picture">
                   <pic:nvPicPr>
-                    <pic:cNvPr id="1257503442" name="Picture 26" descr="A black background with white circles with black numbers&#10;&#10;Description automatically generated"/>
+                    <pic:cNvPr id="1257503442" name="Picture 26"/>
                     <pic:cNvPicPr>
                       <a:picLocks noChangeAspect="1" noChangeArrowheads="1"/>
                     </pic:cNvPicPr>
                   </pic:nvPicPr>
                   <pic:blipFill>
-                    <a:blip r:embed="rId15">
+                    <a:blip r:embed="rId19">
                       <a:extLst>
-                        <a:ext uri="{28A0092B-C50C-407E-A947-70E740481C1C}">
-                          <a14:useLocalDpi xmlns:a14="http://schemas.microsoft.com/office/drawing/2010/main" val="0"/>
+                        <a:ext uri="{96DAC541-7B7A-43D3-8B79-37D633B846F1}">
+                          <asvg:svgBlip xmlns:asvg="http://schemas.microsoft.com/office/drawing/2016/SVG/main" r:embed="rId20"/>
                         </a:ext>
                       </a:extLst>
                     </a:blip>
-                    <a:srcRect/>
                     <a:stretch>
                       <a:fillRect/>
                     </a:stretch>
@@ -4367,12 +3897,11 @@
                   <pic:spPr bwMode="auto">
                     <a:xfrm>
                       <a:off x="0" y="0"/>
-                      <a:ext cx="1116089" cy="967962"/>
+                      <a:ext cx="1110362" cy="964867"/>
                     </a:xfrm>
                     <a:prstGeom prst="rect">
                       <a:avLst/>
                     </a:prstGeom>
-                    <a:noFill/>
                   </pic:spPr>
                 </pic:pic>
               </a:graphicData>
@@ -4557,30 +4086,7 @@
         </w:rPr>
       </w:pPr>
     </w:p>
-    <w:p>
-      <w:pPr>
-        <w:pStyle w:val="ListParagraph"/>
-        <w:ind w:left="0"/>
-        <w:rPr>
-          <w:rFonts w:ascii="Times New Roman" w:hAnsi="Times New Roman"/>
-          <w:sz w:val="20"/>
-          <w:szCs w:val="20"/>
-          <w:lang w:eastAsia="zh-CN"/>
-        </w:rPr>
-      </w:pPr>
-    </w:p>
-    <w:p>
-      <w:pPr>
-        <w:pStyle w:val="ListParagraph"/>
-        <w:ind w:left="0"/>
-        <w:rPr>
-          <w:rFonts w:ascii="Times New Roman" w:hAnsi="Times New Roman"/>
-          <w:sz w:val="20"/>
-          <w:szCs w:val="20"/>
-          <w:lang w:eastAsia="zh-CN"/>
-        </w:rPr>
-      </w:pPr>
-    </w:p>
+    <w:bookmarkEnd w:id="1"/>
     <w:p>
       <w:pPr>
         <w:pStyle w:val="ListParagraph"/>
@@ -4620,87 +4126,7 @@
           <w:szCs w:val="20"/>
           <w:lang w:eastAsia="zh-CN"/>
         </w:rPr>
-        <w:t xml:space="preserve">Consider multiple parity bits for a two-dimensional array of data bits: Transmit data as a block of </w:t>
-      </w:r>
-      <w:proofErr w:type="spellStart"/>
-      <w:r>
-        <w:rPr>
-          <w:rFonts w:ascii="Times New Roman" w:hAnsi="Times New Roman"/>
-          <w:sz w:val="20"/>
-          <w:szCs w:val="20"/>
-          <w:lang w:eastAsia="zh-CN"/>
-        </w:rPr>
-        <w:t>i</w:t>
-      </w:r>
-      <w:proofErr w:type="spellEnd"/>
-      <w:r>
-        <w:rPr>
-          <w:rFonts w:ascii="Times New Roman" w:hAnsi="Times New Roman"/>
-          <w:sz w:val="20"/>
-          <w:szCs w:val="20"/>
-          <w:lang w:eastAsia="zh-CN"/>
-        </w:rPr>
-        <w:t xml:space="preserve"> rows of j bits per row and add parity bit to each row and each column.  For </w:t>
-      </w:r>
-      <w:proofErr w:type="spellStart"/>
-      <w:r>
-        <w:rPr>
-          <w:rFonts w:ascii="Times New Roman" w:hAnsi="Times New Roman"/>
-          <w:sz w:val="20"/>
-          <w:szCs w:val="20"/>
-          <w:lang w:eastAsia="zh-CN"/>
-        </w:rPr>
-        <w:t>i</w:t>
-      </w:r>
-      <w:proofErr w:type="spellEnd"/>
-      <w:r>
-        <w:rPr>
-          <w:rFonts w:ascii="Times New Roman" w:hAnsi="Times New Roman"/>
-          <w:sz w:val="20"/>
-          <w:szCs w:val="20"/>
-          <w:lang w:eastAsia="zh-CN"/>
-        </w:rPr>
-        <w:t xml:space="preserve"> rows and j columns, compute j column parity bits (last row), </w:t>
-      </w:r>
-      <w:proofErr w:type="spellStart"/>
-      <w:r>
-        <w:rPr>
-          <w:rFonts w:ascii="Times New Roman" w:hAnsi="Times New Roman"/>
-          <w:sz w:val="20"/>
-          <w:szCs w:val="20"/>
-          <w:lang w:eastAsia="zh-CN"/>
-        </w:rPr>
-        <w:t>i</w:t>
-      </w:r>
-      <w:proofErr w:type="spellEnd"/>
-      <w:r>
-        <w:rPr>
-          <w:rFonts w:ascii="Times New Roman" w:hAnsi="Times New Roman"/>
-          <w:sz w:val="20"/>
-          <w:szCs w:val="20"/>
-          <w:lang w:eastAsia="zh-CN"/>
-        </w:rPr>
-        <w:t xml:space="preserve"> row bits (last column), and one corner parity bit computed by the row and column parity bits. Suppose </w:t>
-      </w:r>
-      <w:proofErr w:type="spellStart"/>
-      <w:r>
-        <w:rPr>
-          <w:rFonts w:ascii="Times New Roman" w:hAnsi="Times New Roman"/>
-          <w:sz w:val="20"/>
-          <w:szCs w:val="20"/>
-          <w:lang w:eastAsia="zh-CN"/>
-        </w:rPr>
-        <w:t>i</w:t>
-      </w:r>
-      <w:proofErr w:type="spellEnd"/>
-      <w:r>
-        <w:rPr>
-          <w:rFonts w:ascii="Times New Roman" w:hAnsi="Times New Roman"/>
-          <w:sz w:val="20"/>
-          <w:szCs w:val="20"/>
-          <w:lang w:eastAsia="zh-CN"/>
-        </w:rPr>
-        <w:t xml:space="preserve">=j=4, and the error-free data block and the parity bits are shown below. </w:t>
+        <w:t xml:space="preserve">Consider multiple parity bits for a two-dimensional array of data bits: Transmit data as a block of i rows of j bits per row and add parity bit to each row and each column.  For i rows and j columns, compute j column parity bits (last row), i row bits (last column), and one corner parity bit computed by the row and column parity bits. Suppose i=j=4, and the error-free data block and the parity bits are shown below. </w:t>
       </w:r>
     </w:p>
     <w:p>
@@ -4740,7 +4166,7 @@
                     </pic:cNvPicPr>
                   </pic:nvPicPr>
                   <pic:blipFill>
-                    <a:blip r:embed="rId19">
+                    <a:blip r:embed="rId21">
                       <a:extLst>
                         <a:ext uri="{28A0092B-C50C-407E-A947-70E740481C1C}">
                           <a14:useLocalDpi xmlns:a14="http://schemas.microsoft.com/office/drawing/2010/main" val="0"/>
@@ -4848,7 +4274,7 @@
                     </pic:cNvPicPr>
                   </pic:nvPicPr>
                   <pic:blipFill>
-                    <a:blip r:embed="rId20">
+                    <a:blip r:embed="rId22">
                       <a:extLst>
                         <a:ext uri="{28A0092B-C50C-407E-A947-70E740481C1C}">
                           <a14:useLocalDpi xmlns:a14="http://schemas.microsoft.com/office/drawing/2010/main" val="0"/>
@@ -5049,7 +4475,7 @@
                     </pic:cNvPicPr>
                   </pic:nvPicPr>
                   <pic:blipFill>
-                    <a:blip r:embed="rId21">
+                    <a:blip r:embed="rId23">
                       <a:extLst>
                         <a:ext uri="{28A0092B-C50C-407E-A947-70E740481C1C}">
                           <a14:useLocalDpi xmlns:a14="http://schemas.microsoft.com/office/drawing/2010/main" val="0"/>
@@ -5204,28 +4630,28 @@
           <w:szCs w:val="20"/>
           <w:lang w:eastAsia="zh-CN"/>
         </w:rPr>
+        <w:t>Chap. 6.1 6.2</w:t>
+      </w:r>
+    </w:p>
+    <w:p>
+      <w:pPr>
+        <w:pStyle w:val="ListParagraph"/>
+        <w:ind w:left="0"/>
+        <w:rPr>
+          <w:rFonts w:ascii="Times New Roman" w:hAnsi="Times New Roman"/>
+          <w:sz w:val="20"/>
+          <w:szCs w:val="20"/>
+          <w:lang w:eastAsia="zh-CN"/>
+        </w:rPr>
+      </w:pPr>
+      <w:r>
+        <w:rPr>
+          <w:rFonts w:ascii="Times New Roman" w:hAnsi="Times New Roman"/>
+          <w:sz w:val="20"/>
+          <w:szCs w:val="20"/>
+          <w:lang w:eastAsia="zh-CN"/>
+        </w:rPr>
         <w:lastRenderedPageBreak/>
-        <w:t>Chap. 6.1 6.2</w:t>
-      </w:r>
-    </w:p>
-    <w:p>
-      <w:pPr>
-        <w:pStyle w:val="ListParagraph"/>
-        <w:ind w:left="0"/>
-        <w:rPr>
-          <w:rFonts w:ascii="Times New Roman" w:hAnsi="Times New Roman"/>
-          <w:sz w:val="20"/>
-          <w:szCs w:val="20"/>
-          <w:lang w:eastAsia="zh-CN"/>
-        </w:rPr>
-      </w:pPr>
-      <w:r>
-        <w:rPr>
-          <w:rFonts w:ascii="Times New Roman" w:hAnsi="Times New Roman"/>
-          <w:sz w:val="20"/>
-          <w:szCs w:val="20"/>
-          <w:lang w:eastAsia="zh-CN"/>
-        </w:rPr>
         <w:t>Suppose that a packet 1001 1100 1010 0011 is transmitted using Internet checksum (N=4-bit integer). What is the value of the checksum? Show your calculation process.</w:t>
       </w:r>
     </w:p>
@@ -5240,25 +4666,14 @@
           <w:lang w:eastAsia="zh-CN"/>
         </w:rPr>
       </w:pPr>
-      <w:proofErr w:type="gramStart"/>
-      <w:r>
-        <w:rPr>
-          <w:rFonts w:ascii="Times New Roman" w:hAnsi="Times New Roman"/>
-          <w:sz w:val="20"/>
-          <w:szCs w:val="20"/>
-          <w:lang w:eastAsia="zh-CN"/>
-        </w:rPr>
-        <w:t>ANS</w:t>
-      </w:r>
-      <w:proofErr w:type="gramEnd"/>
-      <w:r>
-        <w:rPr>
-          <w:rFonts w:ascii="Times New Roman" w:hAnsi="Times New Roman"/>
-          <w:sz w:val="20"/>
-          <w:szCs w:val="20"/>
-          <w:lang w:eastAsia="zh-CN"/>
-        </w:rPr>
-        <w:t>: One’s complement sum for 4-bit integers is defined as sum modulo 2N, N=4, and adding any overflow of high order bits back into low-order bits, then taking one’s complement.</w:t>
+      <w:r>
+        <w:rPr>
+          <w:rFonts w:ascii="Times New Roman" w:hAnsi="Times New Roman"/>
+          <w:sz w:val="20"/>
+          <w:szCs w:val="20"/>
+          <w:lang w:eastAsia="zh-CN"/>
+        </w:rPr>
+        <w:t>ANS: One’s complement sum for 4-bit integers is defined as sum modulo 2N, N=4, and adding any overflow of high order bits back into low-order bits, then taking one’s complement.</w:t>
       </w:r>
     </w:p>
     <w:p>
@@ -5321,27 +4736,7 @@
           <w:szCs w:val="20"/>
           <w:lang w:eastAsia="zh-CN"/>
         </w:rPr>
-        <w:t xml:space="preserve">1010+1001 </w:t>
-      </w:r>
-      <w:proofErr w:type="gramStart"/>
-      <w:r>
-        <w:rPr>
-          <w:rFonts w:ascii="Times New Roman" w:hAnsi="Times New Roman"/>
-          <w:sz w:val="20"/>
-          <w:szCs w:val="20"/>
-          <w:lang w:eastAsia="zh-CN"/>
-        </w:rPr>
-        <w:t>=  0011</w:t>
-      </w:r>
-      <w:proofErr w:type="gramEnd"/>
-      <w:r>
-        <w:rPr>
-          <w:rFonts w:ascii="Times New Roman" w:hAnsi="Times New Roman"/>
-          <w:sz w:val="20"/>
-          <w:szCs w:val="20"/>
-          <w:lang w:eastAsia="zh-CN"/>
-        </w:rPr>
-        <w:t>+1 = 0100.</w:t>
+        <w:t>1010+1001 =  0011+1 = 0100.</w:t>
       </w:r>
     </w:p>
     <w:p>
@@ -5409,7 +4804,7 @@
                     <pic:cNvPicPr/>
                   </pic:nvPicPr>
                   <pic:blipFill>
-                    <a:blip r:embed="rId22"/>
+                    <a:blip r:embed="rId24"/>
                     <a:stretch>
                       <a:fillRect/>
                     </a:stretch>
@@ -5511,27 +4906,7 @@
           <w:szCs w:val="20"/>
           <w:lang w:eastAsia="zh-CN"/>
         </w:rPr>
-        <w:t xml:space="preserve">ANS: D=1001, G=1011, r=3. </w:t>
-      </w:r>
-      <w:proofErr w:type="gramStart"/>
-      <w:r>
-        <w:rPr>
-          <w:rFonts w:ascii="Times New Roman" w:hAnsi="Times New Roman"/>
-          <w:sz w:val="20"/>
-          <w:szCs w:val="20"/>
-          <w:lang w:eastAsia="zh-CN"/>
-        </w:rPr>
-        <w:t>Compute</w:t>
-      </w:r>
-      <w:proofErr w:type="gramEnd"/>
-      <w:r>
-        <w:rPr>
-          <w:rFonts w:ascii="Times New Roman" w:hAnsi="Times New Roman"/>
-          <w:sz w:val="20"/>
-          <w:szCs w:val="20"/>
-          <w:lang w:eastAsia="zh-CN"/>
-        </w:rPr>
-        <w:t xml:space="preserve"> R</w:t>
+        <w:t>ANS: D=1001, G=1011, r=3. Compute R</w:t>
       </w:r>
     </w:p>
     <w:p>
@@ -5592,7 +4967,7 @@
                     </pic:cNvPicPr>
                   </pic:nvPicPr>
                   <pic:blipFill>
-                    <a:blip r:embed="rId23" cstate="print">
+                    <a:blip r:embed="rId25" cstate="print">
                       <a:extLst>
                         <a:ext uri="{28A0092B-C50C-407E-A947-70E740481C1C}">
                           <a14:useLocalDpi xmlns:a14="http://schemas.microsoft.com/office/drawing/2010/main" val="0"/>
@@ -5681,88 +5056,28 @@
           <w:szCs w:val="20"/>
           <w:lang w:eastAsia="zh-CN"/>
         </w:rPr>
-        <w:t xml:space="preserve">Q1: Consider the </w:t>
-      </w:r>
-      <w:proofErr w:type="gramStart"/>
-      <w:r>
-        <w:rPr>
-          <w:rFonts w:ascii="Times New Roman" w:hAnsi="Times New Roman"/>
-          <w:sz w:val="20"/>
-          <w:szCs w:val="20"/>
-          <w:lang w:eastAsia="zh-CN"/>
-        </w:rPr>
-        <w:t>codes</w:t>
-      </w:r>
-      <w:proofErr w:type="gramEnd"/>
-      <w:r>
-        <w:rPr>
-          <w:rFonts w:ascii="Times New Roman" w:hAnsi="Times New Roman"/>
-          <w:sz w:val="20"/>
-          <w:szCs w:val="20"/>
-          <w:lang w:eastAsia="zh-CN"/>
-        </w:rPr>
-        <w:t xml:space="preserve"> for two senders: Sender 1 Code: (</w:t>
-      </w:r>
-      <w:proofErr w:type="gramStart"/>
-      <w:r>
-        <w:rPr>
-          <w:rFonts w:ascii="Times New Roman" w:hAnsi="Times New Roman"/>
-          <w:sz w:val="20"/>
-          <w:szCs w:val="20"/>
-          <w:lang w:eastAsia="zh-CN"/>
-        </w:rPr>
-        <w:t>1,-</w:t>
-      </w:r>
-      <w:proofErr w:type="gramEnd"/>
-      <w:r>
-        <w:rPr>
-          <w:rFonts w:ascii="Times New Roman" w:hAnsi="Times New Roman"/>
-          <w:sz w:val="20"/>
-          <w:szCs w:val="20"/>
-          <w:lang w:eastAsia="zh-CN"/>
-        </w:rPr>
-        <w:t>1,-1,-1,1,-1,-1,-1), Sender 2 Code: (1,-1,1,-1,1,-1,1,-1). Are they orthogonal?</w:t>
-      </w:r>
-    </w:p>
-    <w:p>
-      <w:pPr>
-        <w:pStyle w:val="ListParagraph"/>
-        <w:ind w:left="0"/>
-        <w:rPr>
-          <w:rFonts w:ascii="Times New Roman" w:hAnsi="Times New Roman"/>
-          <w:sz w:val="20"/>
-          <w:szCs w:val="20"/>
-          <w:lang w:eastAsia="zh-CN"/>
-        </w:rPr>
-      </w:pPr>
-      <w:r>
-        <w:rPr>
-          <w:rFonts w:ascii="Times New Roman" w:hAnsi="Times New Roman"/>
-          <w:sz w:val="20"/>
-          <w:szCs w:val="20"/>
-          <w:lang w:eastAsia="zh-CN"/>
-        </w:rPr>
-        <w:t>ANS: Inner product (</w:t>
-      </w:r>
-      <w:proofErr w:type="gramStart"/>
-      <w:r>
-        <w:rPr>
-          <w:rFonts w:ascii="Times New Roman" w:hAnsi="Times New Roman"/>
-          <w:sz w:val="20"/>
-          <w:szCs w:val="20"/>
-          <w:lang w:eastAsia="zh-CN"/>
-        </w:rPr>
-        <w:t>1,-</w:t>
-      </w:r>
-      <w:proofErr w:type="gramEnd"/>
-      <w:r>
-        <w:rPr>
-          <w:rFonts w:ascii="Times New Roman" w:hAnsi="Times New Roman"/>
-          <w:sz w:val="20"/>
-          <w:szCs w:val="20"/>
-          <w:lang w:eastAsia="zh-CN"/>
-        </w:rPr>
-        <w:t xml:space="preserve">1,-1,-1,1,-1,-1,-1) </w:t>
+        <w:t>Q1: Consider the codes for two senders: Sender 1 Code: (1,-1,-1,-1,1,-1,-1,-1), Sender 2 Code: (1,-1,1,-1,1,-1,1,-1). Are they orthogonal?</w:t>
+      </w:r>
+    </w:p>
+    <w:p>
+      <w:pPr>
+        <w:pStyle w:val="ListParagraph"/>
+        <w:ind w:left="0"/>
+        <w:rPr>
+          <w:rFonts w:ascii="Times New Roman" w:hAnsi="Times New Roman"/>
+          <w:sz w:val="20"/>
+          <w:szCs w:val="20"/>
+          <w:lang w:eastAsia="zh-CN"/>
+        </w:rPr>
+      </w:pPr>
+      <w:r>
+        <w:rPr>
+          <w:rFonts w:ascii="Times New Roman" w:hAnsi="Times New Roman"/>
+          <w:sz w:val="20"/>
+          <w:szCs w:val="20"/>
+          <w:lang w:eastAsia="zh-CN"/>
+        </w:rPr>
+        <w:t xml:space="preserve">ANS: Inner product (1,-1,-1,-1,1,-1,-1,-1) </w:t>
       </w:r>
       <w:r>
         <w:rPr>
@@ -5813,68 +5128,28 @@
           <w:szCs w:val="20"/>
           <w:lang w:eastAsia="zh-CN"/>
         </w:rPr>
-        <w:t>Q2: Consider the codes for two senders: Sender 1 Code: (</w:t>
-      </w:r>
-      <w:proofErr w:type="gramStart"/>
-      <w:r>
-        <w:rPr>
-          <w:rFonts w:ascii="Times New Roman" w:hAnsi="Times New Roman"/>
-          <w:sz w:val="20"/>
-          <w:szCs w:val="20"/>
-          <w:lang w:eastAsia="zh-CN"/>
-        </w:rPr>
-        <w:t>1,-</w:t>
-      </w:r>
-      <w:proofErr w:type="gramEnd"/>
-      <w:r>
-        <w:rPr>
-          <w:rFonts w:ascii="Times New Roman" w:hAnsi="Times New Roman"/>
-          <w:sz w:val="20"/>
-          <w:szCs w:val="20"/>
-          <w:lang w:eastAsia="zh-CN"/>
-        </w:rPr>
-        <w:t>1,1,-1,1,-1,-1,-1), Sender 2 Code: (1,1,1,1,1,1,1,-1). Are they orthogonal?</w:t>
-      </w:r>
-    </w:p>
-    <w:p>
-      <w:pPr>
-        <w:pStyle w:val="ListParagraph"/>
-        <w:ind w:left="0"/>
-        <w:rPr>
-          <w:rFonts w:ascii="Times New Roman" w:hAnsi="Times New Roman"/>
-          <w:sz w:val="20"/>
-          <w:szCs w:val="20"/>
-          <w:lang w:eastAsia="zh-CN"/>
-        </w:rPr>
-      </w:pPr>
-      <w:r>
-        <w:rPr>
-          <w:rFonts w:ascii="Times New Roman" w:hAnsi="Times New Roman"/>
-          <w:sz w:val="20"/>
-          <w:szCs w:val="20"/>
-          <w:lang w:eastAsia="zh-CN"/>
-        </w:rPr>
-        <w:t>ANS: inner product (</w:t>
-      </w:r>
-      <w:proofErr w:type="gramStart"/>
-      <w:r>
-        <w:rPr>
-          <w:rFonts w:ascii="Times New Roman" w:hAnsi="Times New Roman"/>
-          <w:sz w:val="20"/>
-          <w:szCs w:val="20"/>
-          <w:lang w:eastAsia="zh-CN"/>
-        </w:rPr>
-        <w:t>1,-</w:t>
-      </w:r>
-      <w:proofErr w:type="gramEnd"/>
-      <w:r>
-        <w:rPr>
-          <w:rFonts w:ascii="Times New Roman" w:hAnsi="Times New Roman"/>
-          <w:sz w:val="20"/>
-          <w:szCs w:val="20"/>
-          <w:lang w:eastAsia="zh-CN"/>
-        </w:rPr>
-        <w:t>1,1,-1,1,-1,-1,-1)</w:t>
+        <w:t>Q2: Consider the codes for two senders: Sender 1 Code: (1,-1,1,-1,1,-1,-1,-1), Sender 2 Code: (1,1,1,1,1,1,1,-1). Are they orthogonal?</w:t>
+      </w:r>
+    </w:p>
+    <w:p>
+      <w:pPr>
+        <w:pStyle w:val="ListParagraph"/>
+        <w:ind w:left="0"/>
+        <w:rPr>
+          <w:rFonts w:ascii="Times New Roman" w:hAnsi="Times New Roman"/>
+          <w:sz w:val="20"/>
+          <w:szCs w:val="20"/>
+          <w:lang w:eastAsia="zh-CN"/>
+        </w:rPr>
+      </w:pPr>
+      <w:r>
+        <w:rPr>
+          <w:rFonts w:ascii="Times New Roman" w:hAnsi="Times New Roman"/>
+          <w:sz w:val="20"/>
+          <w:szCs w:val="20"/>
+          <w:lang w:eastAsia="zh-CN"/>
+        </w:rPr>
+        <w:t>ANS: inner product (1,-1,1,-1,1,-1,-1,-1)</w:t>
       </w:r>
       <w:r>
         <w:rPr>
@@ -5946,27 +5221,7 @@
           <w:szCs w:val="20"/>
           <w:lang w:eastAsia="zh-CN"/>
         </w:rPr>
-        <w:t>ANS: 1* (</w:t>
-      </w:r>
-      <w:proofErr w:type="gramStart"/>
-      <w:r>
-        <w:rPr>
-          <w:rFonts w:ascii="Times New Roman" w:hAnsi="Times New Roman"/>
-          <w:sz w:val="20"/>
-          <w:szCs w:val="20"/>
-          <w:lang w:eastAsia="zh-CN"/>
-        </w:rPr>
-        <w:t>1,-</w:t>
-      </w:r>
-      <w:proofErr w:type="gramEnd"/>
-      <w:r>
-        <w:rPr>
-          <w:rFonts w:ascii="Times New Roman" w:hAnsi="Times New Roman"/>
-          <w:sz w:val="20"/>
-          <w:szCs w:val="20"/>
-          <w:lang w:eastAsia="zh-CN"/>
-        </w:rPr>
-        <w:t>1,1,-1,1,-1,-1,-1) + (-1)* (1,1,1,1,1,1,1,-1)=(0,-2,0,-2,0,-2,-2,0)</w:t>
+        <w:t>ANS: 1* (1,-1,1,-1,1,-1,-1,-1) + (-1)* (1,1,1,1,1,1,1,-1)=(0,-2,0,-2,0,-2,-2,0)</w:t>
       </w:r>
     </w:p>
     <w:p>
@@ -6020,27 +5275,7 @@
           <w:szCs w:val="20"/>
           <w:lang w:eastAsia="zh-CN"/>
         </w:rPr>
-        <w:t>A: Decoded bit for Sender 1: (1/</w:t>
-      </w:r>
-      <w:proofErr w:type="gramStart"/>
-      <w:r>
-        <w:rPr>
-          <w:rFonts w:ascii="Times New Roman" w:hAnsi="Times New Roman"/>
-          <w:sz w:val="20"/>
-          <w:szCs w:val="20"/>
-          <w:lang w:eastAsia="zh-CN"/>
-        </w:rPr>
-        <w:t>8)*</w:t>
-      </w:r>
-      <w:proofErr w:type="gramEnd"/>
-      <w:r>
-        <w:rPr>
-          <w:rFonts w:ascii="Times New Roman" w:hAnsi="Times New Roman"/>
-          <w:sz w:val="20"/>
-          <w:szCs w:val="20"/>
-          <w:lang w:eastAsia="zh-CN"/>
-        </w:rPr>
-        <w:t>(0,-2,0,-2,0,-2,-2,0)</w:t>
+        <w:t>A: Decoded bit for Sender 1: (1/8)*(0,-2,0,-2,0,-2,-2,0)</w:t>
       </w:r>
       <w:r>
         <w:rPr>
@@ -6079,27 +5314,7 @@
           <w:szCs w:val="20"/>
           <w:lang w:eastAsia="zh-CN"/>
         </w:rPr>
-        <w:t>Decoded bit for Sender 2: (1/</w:t>
-      </w:r>
-      <w:proofErr w:type="gramStart"/>
-      <w:r>
-        <w:rPr>
-          <w:rFonts w:ascii="Times New Roman" w:hAnsi="Times New Roman"/>
-          <w:sz w:val="20"/>
-          <w:szCs w:val="20"/>
-          <w:lang w:eastAsia="zh-CN"/>
-        </w:rPr>
-        <w:t>8)*</w:t>
-      </w:r>
-      <w:proofErr w:type="gramEnd"/>
-      <w:r>
-        <w:rPr>
-          <w:rFonts w:ascii="Times New Roman" w:hAnsi="Times New Roman"/>
-          <w:sz w:val="20"/>
-          <w:szCs w:val="20"/>
-          <w:lang w:eastAsia="zh-CN"/>
-        </w:rPr>
-        <w:t>(0,-2,0,-2,0,-2,-2,0)</w:t>
+        <w:t>Decoded bit for Sender 2: (1/8)*(0,-2,0,-2,0,-2,-2,0)</w:t>
       </w:r>
       <w:r>
         <w:rPr>
@@ -6222,27 +5437,28 @@
           <w:szCs w:val="20"/>
           <w:lang w:eastAsia="zh-CN"/>
         </w:rPr>
-        <w:t xml:space="preserve">Assuming the following codes </w:t>
-      </w:r>
-      <w:proofErr w:type="gramStart"/>
-      <w:r>
-        <w:rPr>
-          <w:rFonts w:ascii="Times New Roman" w:hAnsi="Times New Roman"/>
-          <w:sz w:val="20"/>
-          <w:szCs w:val="20"/>
-          <w:lang w:eastAsia="zh-CN"/>
-        </w:rPr>
-        <w:t>used</w:t>
-      </w:r>
-      <w:proofErr w:type="gramEnd"/>
-      <w:r>
-        <w:rPr>
-          <w:rFonts w:ascii="Times New Roman" w:hAnsi="Times New Roman"/>
-          <w:sz w:val="20"/>
-          <w:szCs w:val="20"/>
-          <w:lang w:eastAsia="zh-CN"/>
-        </w:rPr>
-        <w:t xml:space="preserve"> by four sending stations (they are pairwise orthogonal to each other), </w:t>
+        <w:t xml:space="preserve">Assuming the following codes used by four sending stations (they are pairwise orthogonal to each other), </w:t>
+      </w:r>
+    </w:p>
+    <w:p>
+      <w:pPr>
+        <w:pStyle w:val="ListParagraph"/>
+        <w:ind w:left="0"/>
+        <w:rPr>
+          <w:rFonts w:ascii="Times New Roman" w:hAnsi="Times New Roman"/>
+          <w:sz w:val="20"/>
+          <w:szCs w:val="20"/>
+          <w:lang w:eastAsia="zh-CN"/>
+        </w:rPr>
+      </w:pPr>
+      <w:r>
+        <w:rPr>
+          <w:rFonts w:ascii="Times New Roman" w:hAnsi="Times New Roman"/>
+          <w:sz w:val="20"/>
+          <w:szCs w:val="20"/>
+          <w:lang w:eastAsia="zh-CN"/>
+        </w:rPr>
+        <w:t>A=(-1,-1,-1,+1,+1,-1,+1,+1)</w:t>
       </w:r>
     </w:p>
     <w:p>
@@ -6264,202 +5480,70 @@
           <w:lang w:eastAsia="zh-CN"/>
         </w:rPr>
         <w:lastRenderedPageBreak/>
-        <w:t>A</w:t>
-      </w:r>
-      <w:proofErr w:type="gramStart"/>
-      <w:r>
-        <w:rPr>
-          <w:rFonts w:ascii="Times New Roman" w:hAnsi="Times New Roman"/>
-          <w:sz w:val="20"/>
-          <w:szCs w:val="20"/>
-          <w:lang w:eastAsia="zh-CN"/>
-        </w:rPr>
-        <w:t>=(</w:t>
-      </w:r>
-      <w:proofErr w:type="gramEnd"/>
-      <w:r>
-        <w:rPr>
-          <w:rFonts w:ascii="Times New Roman" w:hAnsi="Times New Roman"/>
-          <w:sz w:val="20"/>
-          <w:szCs w:val="20"/>
-          <w:lang w:eastAsia="zh-CN"/>
-        </w:rPr>
-        <w:t>-1,-1,-1,+1,+1,-1,+1,+1)</w:t>
-      </w:r>
-    </w:p>
-    <w:p>
-      <w:pPr>
-        <w:pStyle w:val="ListParagraph"/>
-        <w:ind w:left="0"/>
-        <w:rPr>
-          <w:rFonts w:ascii="Times New Roman" w:hAnsi="Times New Roman"/>
-          <w:sz w:val="20"/>
-          <w:szCs w:val="20"/>
-          <w:lang w:eastAsia="zh-CN"/>
-        </w:rPr>
-      </w:pPr>
-      <w:r>
-        <w:rPr>
-          <w:rFonts w:ascii="Times New Roman" w:hAnsi="Times New Roman"/>
-          <w:sz w:val="20"/>
-          <w:szCs w:val="20"/>
-          <w:lang w:eastAsia="zh-CN"/>
-        </w:rPr>
-        <w:t>B</w:t>
-      </w:r>
-      <w:proofErr w:type="gramStart"/>
-      <w:r>
-        <w:rPr>
-          <w:rFonts w:ascii="Times New Roman" w:hAnsi="Times New Roman"/>
-          <w:sz w:val="20"/>
-          <w:szCs w:val="20"/>
-          <w:lang w:eastAsia="zh-CN"/>
-        </w:rPr>
-        <w:t>=(</w:t>
-      </w:r>
-      <w:proofErr w:type="gramEnd"/>
-      <w:r>
-        <w:rPr>
-          <w:rFonts w:ascii="Times New Roman" w:hAnsi="Times New Roman"/>
-          <w:sz w:val="20"/>
-          <w:szCs w:val="20"/>
-          <w:lang w:eastAsia="zh-CN"/>
-        </w:rPr>
-        <w:t>-1,-1,+1,-1,+1,+1,+1,-1)</w:t>
-      </w:r>
-    </w:p>
-    <w:p>
-      <w:pPr>
-        <w:pStyle w:val="ListParagraph"/>
-        <w:ind w:left="0"/>
-        <w:rPr>
-          <w:rFonts w:ascii="Times New Roman" w:hAnsi="Times New Roman"/>
-          <w:sz w:val="20"/>
-          <w:szCs w:val="20"/>
-          <w:lang w:eastAsia="zh-CN"/>
-        </w:rPr>
-      </w:pPr>
-      <w:r>
-        <w:rPr>
-          <w:rFonts w:ascii="Times New Roman" w:hAnsi="Times New Roman"/>
-          <w:sz w:val="20"/>
-          <w:szCs w:val="20"/>
-          <w:lang w:eastAsia="zh-CN"/>
-        </w:rPr>
-        <w:t>C</w:t>
-      </w:r>
-      <w:proofErr w:type="gramStart"/>
-      <w:r>
-        <w:rPr>
-          <w:rFonts w:ascii="Times New Roman" w:hAnsi="Times New Roman"/>
-          <w:sz w:val="20"/>
-          <w:szCs w:val="20"/>
-          <w:lang w:eastAsia="zh-CN"/>
-        </w:rPr>
-        <w:t>=(</w:t>
-      </w:r>
-      <w:proofErr w:type="gramEnd"/>
-      <w:r>
-        <w:rPr>
-          <w:rFonts w:ascii="Times New Roman" w:hAnsi="Times New Roman"/>
-          <w:sz w:val="20"/>
-          <w:szCs w:val="20"/>
-          <w:lang w:eastAsia="zh-CN"/>
-        </w:rPr>
-        <w:t>-1,+1,-1,+1,+1,+1,-1,-1)</w:t>
-      </w:r>
-    </w:p>
-    <w:p>
-      <w:pPr>
-        <w:pStyle w:val="ListParagraph"/>
-        <w:ind w:left="0"/>
-        <w:rPr>
-          <w:rFonts w:ascii="Times New Roman" w:hAnsi="Times New Roman"/>
-          <w:sz w:val="20"/>
-          <w:szCs w:val="20"/>
-          <w:lang w:eastAsia="zh-CN"/>
-        </w:rPr>
-      </w:pPr>
-      <w:r>
-        <w:rPr>
-          <w:rFonts w:ascii="Times New Roman" w:hAnsi="Times New Roman"/>
-          <w:sz w:val="20"/>
-          <w:szCs w:val="20"/>
-          <w:lang w:eastAsia="zh-CN"/>
-        </w:rPr>
-        <w:t>D</w:t>
-      </w:r>
-      <w:proofErr w:type="gramStart"/>
-      <w:r>
-        <w:rPr>
-          <w:rFonts w:ascii="Times New Roman" w:hAnsi="Times New Roman"/>
-          <w:sz w:val="20"/>
-          <w:szCs w:val="20"/>
-          <w:lang w:eastAsia="zh-CN"/>
-        </w:rPr>
-        <w:t>=(</w:t>
-      </w:r>
-      <w:proofErr w:type="gramEnd"/>
-      <w:r>
-        <w:rPr>
-          <w:rFonts w:ascii="Times New Roman" w:hAnsi="Times New Roman"/>
-          <w:sz w:val="20"/>
-          <w:szCs w:val="20"/>
-          <w:lang w:eastAsia="zh-CN"/>
-        </w:rPr>
-        <w:t>-1,+1,-1,-1,-1,-1,+1,-1)</w:t>
-      </w:r>
-    </w:p>
-    <w:p>
-      <w:pPr>
-        <w:pStyle w:val="ListParagraph"/>
-        <w:ind w:left="0"/>
-        <w:rPr>
-          <w:rFonts w:ascii="Times New Roman" w:hAnsi="Times New Roman"/>
-          <w:sz w:val="20"/>
-          <w:szCs w:val="20"/>
-          <w:lang w:eastAsia="zh-CN"/>
-        </w:rPr>
-      </w:pPr>
-      <w:proofErr w:type="gramStart"/>
-      <w:r>
-        <w:rPr>
-          <w:rFonts w:ascii="Times New Roman" w:hAnsi="Times New Roman"/>
-          <w:sz w:val="20"/>
-          <w:szCs w:val="20"/>
-          <w:lang w:eastAsia="zh-CN"/>
-        </w:rPr>
-        <w:t>which</w:t>
-      </w:r>
-      <w:proofErr w:type="gramEnd"/>
-      <w:r>
-        <w:rPr>
-          <w:rFonts w:ascii="Times New Roman" w:hAnsi="Times New Roman"/>
-          <w:sz w:val="20"/>
-          <w:szCs w:val="20"/>
-          <w:lang w:eastAsia="zh-CN"/>
-        </w:rPr>
-        <w:t xml:space="preserve"> </w:t>
-      </w:r>
-      <w:proofErr w:type="gramStart"/>
-      <w:r>
-        <w:rPr>
-          <w:rFonts w:ascii="Times New Roman" w:hAnsi="Times New Roman"/>
-          <w:sz w:val="20"/>
-          <w:szCs w:val="20"/>
-          <w:lang w:eastAsia="zh-CN"/>
-        </w:rPr>
-        <w:t>stations  transmitted</w:t>
-      </w:r>
-      <w:proofErr w:type="gramEnd"/>
-      <w:r>
-        <w:rPr>
-          <w:rFonts w:ascii="Times New Roman" w:hAnsi="Times New Roman"/>
-          <w:sz w:val="20"/>
-          <w:szCs w:val="20"/>
-          <w:lang w:eastAsia="zh-CN"/>
-        </w:rPr>
-        <w:t>, and which bits did each one send?</w:t>
+        <w:t>B=(-1,-1,+1,-1,+1,+1,+1,-1)</w:t>
+      </w:r>
+    </w:p>
+    <w:p>
+      <w:pPr>
+        <w:pStyle w:val="ListParagraph"/>
+        <w:ind w:left="0"/>
+        <w:rPr>
+          <w:rFonts w:ascii="Times New Roman" w:hAnsi="Times New Roman"/>
+          <w:sz w:val="20"/>
+          <w:szCs w:val="20"/>
+          <w:lang w:eastAsia="zh-CN"/>
+        </w:rPr>
+      </w:pPr>
+      <w:r>
+        <w:rPr>
+          <w:rFonts w:ascii="Times New Roman" w:hAnsi="Times New Roman"/>
+          <w:sz w:val="20"/>
+          <w:szCs w:val="20"/>
+          <w:lang w:eastAsia="zh-CN"/>
+        </w:rPr>
+        <w:t>C=(-1,+1,-1,+1,+1,+1,-1,-1)</w:t>
+      </w:r>
+    </w:p>
+    <w:p>
+      <w:pPr>
+        <w:pStyle w:val="ListParagraph"/>
+        <w:ind w:left="0"/>
+        <w:rPr>
+          <w:rFonts w:ascii="Times New Roman" w:hAnsi="Times New Roman"/>
+          <w:sz w:val="20"/>
+          <w:szCs w:val="20"/>
+          <w:lang w:eastAsia="zh-CN"/>
+        </w:rPr>
+      </w:pPr>
+      <w:r>
+        <w:rPr>
+          <w:rFonts w:ascii="Times New Roman" w:hAnsi="Times New Roman"/>
+          <w:sz w:val="20"/>
+          <w:szCs w:val="20"/>
+          <w:lang w:eastAsia="zh-CN"/>
+        </w:rPr>
+        <w:t>D=(-1,+1,-1,-1,-1,-1,+1,-1)</w:t>
+      </w:r>
+    </w:p>
+    <w:p>
+      <w:pPr>
+        <w:pStyle w:val="ListParagraph"/>
+        <w:ind w:left="0"/>
+        <w:rPr>
+          <w:rFonts w:ascii="Times New Roman" w:hAnsi="Times New Roman"/>
+          <w:sz w:val="20"/>
+          <w:szCs w:val="20"/>
+          <w:lang w:eastAsia="zh-CN"/>
+        </w:rPr>
+      </w:pPr>
+      <w:r>
+        <w:rPr>
+          <w:rFonts w:ascii="Times New Roman" w:hAnsi="Times New Roman"/>
+          <w:sz w:val="20"/>
+          <w:szCs w:val="20"/>
+          <w:lang w:eastAsia="zh-CN"/>
+        </w:rPr>
+        <w:t>which stations  transmitted, and which bits did each one send?</w:t>
       </w:r>
     </w:p>
     <w:p>
@@ -6501,27 +5585,7 @@
           <w:szCs w:val="20"/>
           <w:lang w:eastAsia="zh-CN"/>
         </w:rPr>
-        <w:t>A’s data:(1/</w:t>
-      </w:r>
-      <w:proofErr w:type="gramStart"/>
-      <w:r>
-        <w:rPr>
-          <w:rFonts w:ascii="Times New Roman" w:hAnsi="Times New Roman"/>
-          <w:sz w:val="20"/>
-          <w:szCs w:val="20"/>
-          <w:lang w:eastAsia="zh-CN"/>
-        </w:rPr>
-        <w:t>8)*</w:t>
-      </w:r>
-      <w:proofErr w:type="gramEnd"/>
-      <w:r>
-        <w:rPr>
-          <w:rFonts w:ascii="Times New Roman" w:hAnsi="Times New Roman"/>
-          <w:sz w:val="20"/>
-          <w:szCs w:val="20"/>
-          <w:lang w:eastAsia="zh-CN"/>
-        </w:rPr>
-        <w:t xml:space="preserve">(-1 +1 -3 +1 -1 -3 +1 +1) </w:t>
+        <w:t xml:space="preserve">A’s data:(1/8)*(-1 +1 -3 +1 -1 -3 +1 +1) </w:t>
       </w:r>
       <w:r>
         <w:rPr>
@@ -6560,27 +5624,7 @@
           <w:szCs w:val="20"/>
           <w:lang w:eastAsia="zh-CN"/>
         </w:rPr>
-        <w:t>B’s data:(1/</w:t>
-      </w:r>
-      <w:proofErr w:type="gramStart"/>
-      <w:r>
-        <w:rPr>
-          <w:rFonts w:ascii="Times New Roman" w:hAnsi="Times New Roman"/>
-          <w:sz w:val="20"/>
-          <w:szCs w:val="20"/>
-          <w:lang w:eastAsia="zh-CN"/>
-        </w:rPr>
-        <w:t>8)*</w:t>
-      </w:r>
-      <w:proofErr w:type="gramEnd"/>
-      <w:r>
-        <w:rPr>
-          <w:rFonts w:ascii="Times New Roman" w:hAnsi="Times New Roman"/>
-          <w:sz w:val="20"/>
-          <w:szCs w:val="20"/>
-          <w:lang w:eastAsia="zh-CN"/>
-        </w:rPr>
-        <w:t xml:space="preserve">(-1 +1 -3 +1 -1 -3 +1 +1) </w:t>
+        <w:t xml:space="preserve">B’s data:(1/8)*(-1 +1 -3 +1 -1 -3 +1 +1) </w:t>
       </w:r>
       <w:r>
         <w:rPr>
@@ -6619,27 +5663,7 @@
           <w:szCs w:val="20"/>
           <w:lang w:eastAsia="zh-CN"/>
         </w:rPr>
-        <w:t>C’s data:(1/</w:t>
-      </w:r>
-      <w:proofErr w:type="gramStart"/>
-      <w:r>
-        <w:rPr>
-          <w:rFonts w:ascii="Times New Roman" w:hAnsi="Times New Roman"/>
-          <w:sz w:val="20"/>
-          <w:szCs w:val="20"/>
-          <w:lang w:eastAsia="zh-CN"/>
-        </w:rPr>
-        <w:t>8)*</w:t>
-      </w:r>
-      <w:proofErr w:type="gramEnd"/>
-      <w:r>
-        <w:rPr>
-          <w:rFonts w:ascii="Times New Roman" w:hAnsi="Times New Roman"/>
-          <w:sz w:val="20"/>
-          <w:szCs w:val="20"/>
-          <w:lang w:eastAsia="zh-CN"/>
-        </w:rPr>
-        <w:t xml:space="preserve">(-1 +1 -3 +1 -1 -3 +1 +1) </w:t>
+        <w:t xml:space="preserve">C’s data:(1/8)*(-1 +1 -3 +1 -1 -3 +1 +1) </w:t>
       </w:r>
       <w:r>
         <w:rPr>
@@ -6678,27 +5702,7 @@
           <w:szCs w:val="20"/>
           <w:lang w:eastAsia="zh-CN"/>
         </w:rPr>
-        <w:t>D’s data:(1/</w:t>
-      </w:r>
-      <w:proofErr w:type="gramStart"/>
-      <w:r>
-        <w:rPr>
-          <w:rFonts w:ascii="Times New Roman" w:hAnsi="Times New Roman"/>
-          <w:sz w:val="20"/>
-          <w:szCs w:val="20"/>
-          <w:lang w:eastAsia="zh-CN"/>
-        </w:rPr>
-        <w:t>8)*</w:t>
-      </w:r>
-      <w:proofErr w:type="gramEnd"/>
-      <w:r>
-        <w:rPr>
-          <w:rFonts w:ascii="Times New Roman" w:hAnsi="Times New Roman"/>
-          <w:sz w:val="20"/>
-          <w:szCs w:val="20"/>
-          <w:lang w:eastAsia="zh-CN"/>
-        </w:rPr>
-        <w:t xml:space="preserve"> (-1 +1 -3 +1 -1 -3 +1 +1) </w:t>
+        <w:t xml:space="preserve">D’s data:(1/8)* (-1 +1 -3 +1 -1 -3 +1 +1) </w:t>
       </w:r>
       <w:r>
         <w:rPr>
@@ -7653,97 +6657,37 @@
           <w:szCs w:val="20"/>
           <w:lang w:eastAsia="zh-CN"/>
         </w:rPr>
-        <w:t xml:space="preserve">Suppose that Cipher Block Chaining (CBC) is used with Initialization Vector (IV)=111. What is the resulting ciphertext? Show you </w:t>
-      </w:r>
-      <w:proofErr w:type="gramStart"/>
-      <w:r>
-        <w:rPr>
-          <w:rFonts w:ascii="Times New Roman" w:hAnsi="Times New Roman"/>
-          <w:sz w:val="20"/>
-          <w:szCs w:val="20"/>
-          <w:lang w:eastAsia="zh-CN"/>
-        </w:rPr>
-        <w:t>calculation</w:t>
-      </w:r>
-      <w:proofErr w:type="gramEnd"/>
-      <w:r>
-        <w:rPr>
-          <w:rFonts w:ascii="Times New Roman" w:hAnsi="Times New Roman"/>
-          <w:sz w:val="20"/>
-          <w:szCs w:val="20"/>
-          <w:lang w:eastAsia="zh-CN"/>
-        </w:rPr>
-        <w:t xml:space="preserve"> process. </w:t>
-      </w:r>
-    </w:p>
-    <w:p>
-      <w:pPr>
-        <w:pStyle w:val="ListParagraph"/>
-        <w:ind w:left="0"/>
-        <w:rPr>
-          <w:rFonts w:ascii="Times New Roman" w:hAnsi="Times New Roman"/>
-          <w:sz w:val="20"/>
-          <w:szCs w:val="20"/>
-          <w:lang w:eastAsia="zh-CN"/>
-        </w:rPr>
-      </w:pPr>
-      <w:r>
-        <w:rPr>
-          <w:rFonts w:ascii="Times New Roman" w:hAnsi="Times New Roman"/>
-          <w:sz w:val="20"/>
-          <w:szCs w:val="20"/>
-          <w:lang w:eastAsia="zh-CN"/>
-        </w:rPr>
-        <w:t>ANS</w:t>
-      </w:r>
-      <w:proofErr w:type="gramStart"/>
-      <w:r>
-        <w:rPr>
-          <w:rFonts w:ascii="Times New Roman" w:hAnsi="Times New Roman"/>
-          <w:sz w:val="20"/>
-          <w:szCs w:val="20"/>
-          <w:lang w:eastAsia="zh-CN"/>
-        </w:rPr>
-        <w:t xml:space="preserve">:  </w:t>
-      </w:r>
-      <w:r>
-        <w:rPr>
-          <w:rFonts w:ascii="Times New Roman" w:hAnsi="Times New Roman"/>
-          <w:sz w:val="20"/>
-          <w:szCs w:val="20"/>
-          <w:lang w:eastAsia="zh-CN"/>
-        </w:rPr>
-        <w:t>(</w:t>
-      </w:r>
-      <w:proofErr w:type="gramEnd"/>
-      <w:r>
-        <w:rPr>
-          <w:rFonts w:ascii="Times New Roman" w:hAnsi="Times New Roman"/>
-          <w:sz w:val="20"/>
-          <w:szCs w:val="20"/>
-          <w:lang w:eastAsia="zh-CN"/>
-        </w:rPr>
-        <w:t xml:space="preserve">You do not need to write too </w:t>
-      </w:r>
-      <w:proofErr w:type="gramStart"/>
-      <w:r>
-        <w:rPr>
-          <w:rFonts w:ascii="Times New Roman" w:hAnsi="Times New Roman"/>
-          <w:sz w:val="20"/>
-          <w:szCs w:val="20"/>
-          <w:lang w:eastAsia="zh-CN"/>
-        </w:rPr>
-        <w:t>much</w:t>
-      </w:r>
-      <w:proofErr w:type="gramEnd"/>
-      <w:r>
-        <w:rPr>
-          <w:rFonts w:ascii="Times New Roman" w:hAnsi="Times New Roman"/>
-          <w:sz w:val="20"/>
-          <w:szCs w:val="20"/>
-          <w:lang w:eastAsia="zh-CN"/>
-        </w:rPr>
-        <w:t xml:space="preserve"> text explanations, but only need to write out the formulas for each intermediate step.)</w:t>
+        <w:t xml:space="preserve">Suppose that Cipher Block Chaining (CBC) is used with Initialization Vector (IV)=111. What is the resulting ciphertext? Show you calculation process. </w:t>
+      </w:r>
+    </w:p>
+    <w:p>
+      <w:pPr>
+        <w:pStyle w:val="ListParagraph"/>
+        <w:ind w:left="0"/>
+        <w:rPr>
+          <w:rFonts w:ascii="Times New Roman" w:hAnsi="Times New Roman"/>
+          <w:sz w:val="20"/>
+          <w:szCs w:val="20"/>
+          <w:lang w:eastAsia="zh-CN"/>
+        </w:rPr>
+      </w:pPr>
+      <w:r>
+        <w:rPr>
+          <w:rFonts w:ascii="Times New Roman" w:hAnsi="Times New Roman"/>
+          <w:sz w:val="20"/>
+          <w:szCs w:val="20"/>
+          <w:lang w:eastAsia="zh-CN"/>
+        </w:rPr>
+        <w:t xml:space="preserve">ANS:  </w:t>
+      </w:r>
+      <w:r>
+        <w:rPr>
+          <w:rFonts w:ascii="Times New Roman" w:hAnsi="Times New Roman"/>
+          <w:sz w:val="20"/>
+          <w:szCs w:val="20"/>
+          <w:lang w:eastAsia="zh-CN"/>
+        </w:rPr>
+        <w:t>(You do not need to write too much text explanations, but only need to write out the formulas for each intermediate step.)</w:t>
       </w:r>
     </w:p>
     <w:p>
@@ -8000,25 +6944,14 @@
           <w:lang w:eastAsia="zh-CN"/>
         </w:rPr>
       </w:pPr>
-      <w:proofErr w:type="gramStart"/>
-      <w:r>
-        <w:rPr>
-          <w:rFonts w:ascii="Times New Roman" w:hAnsi="Times New Roman"/>
-          <w:sz w:val="20"/>
-          <w:szCs w:val="20"/>
-          <w:lang w:eastAsia="zh-CN"/>
-        </w:rPr>
-        <w:t>Resulting</w:t>
-      </w:r>
-      <w:proofErr w:type="gramEnd"/>
-      <w:r>
-        <w:rPr>
-          <w:rFonts w:ascii="Times New Roman" w:hAnsi="Times New Roman"/>
-          <w:sz w:val="20"/>
-          <w:szCs w:val="20"/>
-          <w:lang w:eastAsia="zh-CN"/>
-        </w:rPr>
-        <w:t xml:space="preserve"> ciphertext for plaintext 100101100 is 100111100.</w:t>
+      <w:r>
+        <w:rPr>
+          <w:rFonts w:ascii="Times New Roman" w:hAnsi="Times New Roman"/>
+          <w:sz w:val="20"/>
+          <w:szCs w:val="20"/>
+          <w:lang w:eastAsia="zh-CN"/>
+        </w:rPr>
+        <w:t>Resulting ciphertext for plaintext 100101100 is 100111100.</w:t>
       </w:r>
     </w:p>
     <w:p>
@@ -8113,23 +7046,7 @@
           <w:sz w:val="20"/>
           <w:szCs w:val="20"/>
         </w:rPr>
-        <w:t xml:space="preserve">Alice </w:t>
-      </w:r>
-      <w:proofErr w:type="gramStart"/>
-      <w:r>
-        <w:rPr>
-          <w:sz w:val="20"/>
-          <w:szCs w:val="20"/>
-        </w:rPr>
-        <w:t>sends</w:t>
-      </w:r>
-      <w:proofErr w:type="gramEnd"/>
-      <w:r>
-        <w:rPr>
-          <w:sz w:val="20"/>
-          <w:szCs w:val="20"/>
-        </w:rPr>
-        <w:t xml:space="preserve"> to Bob: </w:t>
+        <w:t xml:space="preserve">Alice sends to Bob: </w:t>
       </w:r>
       <m:oMath>
         <m:r>
@@ -8547,9 +7464,9 @@
       </w:r>
     </w:p>
     <w:sectPr>
-      <w:headerReference w:type="even" r:id="rId24"/>
-      <w:headerReference w:type="default" r:id="rId25"/>
-      <w:headerReference w:type="first" r:id="rId26"/>
+      <w:headerReference w:type="even" r:id="rId26"/>
+      <w:headerReference w:type="default" r:id="rId27"/>
+      <w:headerReference w:type="first" r:id="rId28"/>
       <w:pgSz w:w="11906" w:h="16838"/>
       <w:pgMar w:top="1440" w:right="1800" w:bottom="1440" w:left="1800" w:header="708" w:footer="708" w:gutter="0"/>
       <w:cols w:space="708"/>

</xml_diff>